<commit_message>
casos de uso enzo feito
</commit_message>
<xml_diff>
--- a/Documentação projeto integrador.docx
+++ b/Documentação projeto integrador.docx
@@ -2138,8 +2138,6 @@
                 <w:u w:val="single"/>
               </w:rPr>
             </w:pPr>
-            <w:bookmarkStart w:id="2" w:name="_GoBack"/>
-            <w:bookmarkEnd w:id="2"/>
           </w:p>
           <w:p>
             <w:pPr>
@@ -2545,7 +2543,7 @@
                 <w:sz w:val="24"/>
                 <w:szCs w:val="24"/>
               </w:rPr>
-              <w:t>O sistema verifica informações do usuário utilizando o UC Gerenciar Usuário;</w:t>
+              <w:t>O sistema verifica informações do usuário;</w:t>
             </w:r>
           </w:p>
           <w:p>
@@ -3350,7 +3348,6 @@
                 <w:sz w:val="24"/>
                 <w:szCs w:val="24"/>
               </w:rPr>
-              <w:lastRenderedPageBreak/>
               <w:t>O usuário escolhe sua forma de pagamento;</w:t>
             </w:r>
           </w:p>
@@ -4350,7 +4347,6 @@
                 <w:sz w:val="24"/>
                 <w:szCs w:val="24"/>
               </w:rPr>
-              <w:lastRenderedPageBreak/>
               <w:t xml:space="preserve">Administrador </w:t>
             </w:r>
             <w:proofErr w:type="gramStart"/>
@@ -4388,6 +4384,7 @@
                 <w:sz w:val="24"/>
                 <w:szCs w:val="24"/>
               </w:rPr>
+              <w:lastRenderedPageBreak/>
               <w:t>Sistema retorna mensagem de sucesso para exclusão do Produto.</w:t>
             </w:r>
           </w:p>
@@ -4717,17 +4714,15 @@
                 <w:sz w:val="24"/>
                 <w:szCs w:val="24"/>
               </w:rPr>
-              <w:t xml:space="preserve">Cenário </w:t>
-            </w:r>
-            <w:proofErr w:type="spellStart"/>
-            <w:r>
-              <w:rPr>
-                <w:sz w:val="24"/>
-                <w:szCs w:val="24"/>
-              </w:rPr>
-              <w:t>Principa</w:t>
-            </w:r>
-            <w:proofErr w:type="spellEnd"/>
+              <w:t>Cenário Principa</w:t>
+            </w:r>
+            <w:r>
+              <w:rPr>
+                <w:sz w:val="24"/>
+                <w:szCs w:val="24"/>
+              </w:rPr>
+              <w:t>l</w:t>
+            </w:r>
           </w:p>
           <w:p>
             <w:pPr>
@@ -4823,7 +4818,30 @@
                 <w:sz w:val="24"/>
                 <w:szCs w:val="24"/>
               </w:rPr>
-              <w:t>1.  Sistema retorna ao modo Cadastro de Pedidos se for necessário adicionar novo Pedido.</w:t>
+              <w:t xml:space="preserve">1.  Sistema retorna ao </w:t>
+            </w:r>
+            <w:proofErr w:type="spellStart"/>
+            <w:r>
+              <w:rPr>
+                <w:sz w:val="24"/>
+                <w:szCs w:val="24"/>
+              </w:rPr>
+              <w:t>inicio</w:t>
+            </w:r>
+            <w:proofErr w:type="spellEnd"/>
+            <w:r>
+              <w:rPr>
+                <w:sz w:val="24"/>
+                <w:szCs w:val="24"/>
+              </w:rPr>
+              <w:t xml:space="preserve"> do sistema</w:t>
+            </w:r>
+            <w:r>
+              <w:rPr>
+                <w:sz w:val="24"/>
+                <w:szCs w:val="24"/>
+              </w:rPr>
+              <w:t>.</w:t>
             </w:r>
           </w:p>
         </w:tc>
@@ -5377,7 +5395,6 @@
                 <w:sz w:val="24"/>
                 <w:szCs w:val="24"/>
               </w:rPr>
-              <w:lastRenderedPageBreak/>
               <w:t>Ator</w:t>
             </w:r>
           </w:p>
@@ -5479,6 +5496,7 @@
                 <w:sz w:val="24"/>
                 <w:szCs w:val="24"/>
               </w:rPr>
+              <w:lastRenderedPageBreak/>
               <w:t>Cenário Principal</w:t>
             </w:r>
           </w:p>
@@ -6435,9 +6453,19 @@
                 <w:sz w:val="24"/>
                 <w:szCs w:val="24"/>
               </w:rPr>
-              <w:lastRenderedPageBreak/>
               <w:t>Usuário cancela operação em qualquer um dos passos (1,2 ou 3)</w:t>
             </w:r>
+          </w:p>
+          <w:p>
+            <w:pPr>
+              <w:spacing w:after="200" w:line="240" w:lineRule="auto"/>
+              <w:ind w:left="360" w:firstLine="0"/>
+              <w:jc w:val="left"/>
+              <w:rPr>
+                <w:sz w:val="24"/>
+                <w:szCs w:val="24"/>
+              </w:rPr>
+            </w:pPr>
           </w:p>
           <w:p>
             <w:pPr>
@@ -6457,7 +6485,21 @@
                 <w:sz w:val="24"/>
                 <w:szCs w:val="24"/>
               </w:rPr>
-              <w:t>Sistema retorna ao modo Excluir Produto.</w:t>
+              <w:t xml:space="preserve">Sistema retorna ao modo </w:t>
+            </w:r>
+            <w:r>
+              <w:rPr>
+                <w:sz w:val="24"/>
+                <w:szCs w:val="24"/>
+              </w:rPr>
+              <w:t>Inicio do sistema</w:t>
+            </w:r>
+            <w:r>
+              <w:rPr>
+                <w:sz w:val="24"/>
+                <w:szCs w:val="24"/>
+              </w:rPr>
+              <w:t>.</w:t>
             </w:r>
           </w:p>
         </w:tc>
@@ -6543,14 +6585,48 @@
                 <w:szCs w:val="24"/>
               </w:rPr>
             </w:pPr>
+            <w:proofErr w:type="gramStart"/>
             <w:r>
               <w:rPr>
                 <w:b/>
                 <w:sz w:val="24"/>
                 <w:szCs w:val="24"/>
               </w:rPr>
-              <w:t>Escolher forma de pagamento</w:t>
-            </w:r>
+              <w:t>E</w:t>
+            </w:r>
+            <w:r>
+              <w:rPr>
+                <w:b/>
+                <w:sz w:val="24"/>
+                <w:szCs w:val="24"/>
+              </w:rPr>
+              <w:t>d</w:t>
+            </w:r>
+            <w:r>
+              <w:rPr>
+                <w:b/>
+                <w:sz w:val="24"/>
+                <w:szCs w:val="24"/>
+              </w:rPr>
+              <w:t>i</w:t>
+            </w:r>
+            <w:r>
+              <w:rPr>
+                <w:b/>
+                <w:sz w:val="24"/>
+                <w:szCs w:val="24"/>
+              </w:rPr>
+              <w:t xml:space="preserve">tar </w:t>
+            </w:r>
+            <w:r>
+              <w:rPr>
+                <w:b/>
+                <w:sz w:val="24"/>
+                <w:szCs w:val="24"/>
+              </w:rPr>
+              <w:t xml:space="preserve"> Produtos</w:t>
+            </w:r>
+            <w:proofErr w:type="gramEnd"/>
           </w:p>
         </w:tc>
       </w:tr>
@@ -6930,7 +7006,14 @@
                 <w:sz w:val="24"/>
                 <w:szCs w:val="24"/>
               </w:rPr>
-              <w:t>Tem por objetivo consultar aeronave</w:t>
+              <w:t xml:space="preserve">Tem por objetivo consultar </w:t>
+            </w:r>
+            <w:r>
+              <w:rPr>
+                <w:sz w:val="24"/>
+                <w:szCs w:val="24"/>
+              </w:rPr>
+              <w:t>os produtos</w:t>
             </w:r>
           </w:p>
         </w:tc>
@@ -7014,7 +7097,21 @@
                 <w:sz w:val="24"/>
                 <w:szCs w:val="24"/>
               </w:rPr>
-              <w:t xml:space="preserve"> Produto estar cadastrado</w:t>
+              <w:t xml:space="preserve"> Produto</w:t>
+            </w:r>
+            <w:r>
+              <w:rPr>
+                <w:sz w:val="24"/>
+                <w:szCs w:val="24"/>
+              </w:rPr>
+              <w:t xml:space="preserve"> tem que</w:t>
+            </w:r>
+            <w:r>
+              <w:rPr>
+                <w:sz w:val="24"/>
+                <w:szCs w:val="24"/>
+              </w:rPr>
+              <w:t xml:space="preserve"> estar cadastrado</w:t>
             </w:r>
           </w:p>
         </w:tc>
@@ -7067,7 +7164,21 @@
                 <w:sz w:val="24"/>
                 <w:szCs w:val="24"/>
               </w:rPr>
-              <w:t>Usuário inicia na opção consultar Produto;</w:t>
+              <w:t>Usuário inicia n</w:t>
+            </w:r>
+            <w:r>
+              <w:rPr>
+                <w:sz w:val="24"/>
+                <w:szCs w:val="24"/>
+              </w:rPr>
+              <w:t>o botão</w:t>
+            </w:r>
+            <w:r>
+              <w:rPr>
+                <w:sz w:val="24"/>
+                <w:szCs w:val="24"/>
+              </w:rPr>
+              <w:t xml:space="preserve"> consultar Produto;</w:t>
             </w:r>
           </w:p>
           <w:p>
@@ -7224,6 +7335,7 @@
           </w:tcPr>
           <w:p>
             <w:pPr>
+              <w:ind w:left="0" w:firstLine="0"/>
               <w:rPr>
                 <w:b/>
                 <w:sz w:val="24"/>
@@ -7236,7 +7348,7 @@
                 <w:sz w:val="24"/>
                 <w:szCs w:val="24"/>
               </w:rPr>
-              <w:t>Escolher forma de pagamento</w:t>
+              <w:t>Gerenciar Usuário</w:t>
             </w:r>
           </w:p>
         </w:tc>
@@ -7268,17 +7380,18 @@
           </w:tcPr>
           <w:p>
             <w:pPr>
-              <w:rPr>
-                <w:sz w:val="24"/>
-                <w:szCs w:val="24"/>
-              </w:rPr>
-            </w:pPr>
-            <w:r>
-              <w:rPr>
-                <w:sz w:val="24"/>
-                <w:szCs w:val="24"/>
-              </w:rPr>
-              <w:t xml:space="preserve">Tem por objetivo gerenciar usuário </w:t>
+              <w:ind w:left="0" w:firstLine="0"/>
+              <w:rPr>
+                <w:sz w:val="24"/>
+                <w:szCs w:val="24"/>
+              </w:rPr>
+            </w:pPr>
+            <w:r>
+              <w:rPr>
+                <w:sz w:val="24"/>
+                <w:szCs w:val="24"/>
+              </w:rPr>
+              <w:t>Tem por objetivo cadastrar, editar e excluir Estabelecimentos;</w:t>
             </w:r>
           </w:p>
         </w:tc>
@@ -7837,7 +7950,23 @@
                 <w:sz w:val="24"/>
                 <w:szCs w:val="24"/>
               </w:rPr>
-              <w:t>Sistema retorna ao modo UC Gerenciar Estabelecimento.</w:t>
+              <w:t xml:space="preserve">Sistema retorna ao </w:t>
+            </w:r>
+            <w:proofErr w:type="gramStart"/>
+            <w:r>
+              <w:rPr>
+                <w:sz w:val="24"/>
+                <w:szCs w:val="24"/>
+              </w:rPr>
+              <w:t>modo  Gerenciar</w:t>
+            </w:r>
+            <w:proofErr w:type="gramEnd"/>
+            <w:r>
+              <w:rPr>
+                <w:sz w:val="24"/>
+                <w:szCs w:val="24"/>
+              </w:rPr>
+              <w:t xml:space="preserve"> Estabelecimento.</w:t>
             </w:r>
           </w:p>
         </w:tc>
@@ -8115,7 +8244,21 @@
                 <w:sz w:val="24"/>
                 <w:szCs w:val="24"/>
               </w:rPr>
-              <w:t>1. Administrador inicia UC Gerenciar Usuário e Estabelecimento;</w:t>
+              <w:t xml:space="preserve">1. Administrador </w:t>
+            </w:r>
+            <w:r>
+              <w:rPr>
+                <w:sz w:val="24"/>
+                <w:szCs w:val="24"/>
+              </w:rPr>
+              <w:t xml:space="preserve">seleciona </w:t>
+            </w:r>
+            <w:r>
+              <w:rPr>
+                <w:sz w:val="24"/>
+                <w:szCs w:val="24"/>
+              </w:rPr>
+              <w:t>Estabelecimento;</w:t>
             </w:r>
           </w:p>
           <w:p>
@@ -8131,7 +8274,21 @@
                 <w:sz w:val="24"/>
                 <w:szCs w:val="24"/>
               </w:rPr>
-              <w:t>2. Administrador seleciona Criar Usuário ou Criar Estabelecimento;</w:t>
+              <w:t>2. Administrador</w:t>
+            </w:r>
+            <w:r>
+              <w:rPr>
+                <w:sz w:val="24"/>
+                <w:szCs w:val="24"/>
+              </w:rPr>
+              <w:t xml:space="preserve"> gerencia as informações</w:t>
+            </w:r>
+            <w:r>
+              <w:rPr>
+                <w:sz w:val="24"/>
+                <w:szCs w:val="24"/>
+              </w:rPr>
+              <w:t>;</w:t>
             </w:r>
           </w:p>
           <w:p>
@@ -8214,7 +8371,30 @@
                 <w:sz w:val="24"/>
                 <w:szCs w:val="24"/>
               </w:rPr>
-              <w:t>Sistema retorna ao modo UC Gerenciar Usuário ou Estabelecimento.</w:t>
+              <w:t xml:space="preserve">Sistema retorna ao </w:t>
+            </w:r>
+            <w:proofErr w:type="spellStart"/>
+            <w:r>
+              <w:rPr>
+                <w:sz w:val="24"/>
+                <w:szCs w:val="24"/>
+              </w:rPr>
+              <w:t>inicio</w:t>
+            </w:r>
+            <w:proofErr w:type="spellEnd"/>
+            <w:r>
+              <w:rPr>
+                <w:sz w:val="24"/>
+                <w:szCs w:val="24"/>
+              </w:rPr>
+              <w:t xml:space="preserve"> de</w:t>
+            </w:r>
+            <w:r>
+              <w:rPr>
+                <w:sz w:val="24"/>
+                <w:szCs w:val="24"/>
+              </w:rPr>
+              <w:t xml:space="preserve"> Gerenciar Usuário ou Estabelecimento.</w:t>
             </w:r>
           </w:p>
         </w:tc>
@@ -8532,7 +8712,7 @@
                 <w:szCs w:val="24"/>
               </w:rPr>
               <w:lastRenderedPageBreak/>
-              <w:t>Administrador seleciona o usuário e Estabelecimento cadastrado;</w:t>
+              <w:t>Administrador seleciona o usuário cadastrado;</w:t>
             </w:r>
           </w:p>
           <w:p>
@@ -8553,7 +8733,7 @@
                 <w:sz w:val="24"/>
                 <w:szCs w:val="24"/>
               </w:rPr>
-              <w:t>Administrador preenche campos de editar cadastro de usuário e Estabelecimento;</w:t>
+              <w:t>Administrador preenche campos de editar cadastro de usuário e;</w:t>
             </w:r>
           </w:p>
           <w:p>
@@ -8595,7 +8775,7 @@
                 <w:sz w:val="24"/>
                 <w:szCs w:val="24"/>
               </w:rPr>
-              <w:t>Sistema retorna mensagem de sucesso para alterar cadastro de usuário e Estabelecimento.</w:t>
+              <w:t>Sistema retorna mensagem de sucesso para alterar cadastro de usuário e.</w:t>
             </w:r>
           </w:p>
         </w:tc>
@@ -8670,7 +8850,30 @@
                 <w:sz w:val="24"/>
                 <w:szCs w:val="24"/>
               </w:rPr>
-              <w:t>Sistema retorna ao modo Editar Usuário e Estabelecimento.</w:t>
+              <w:t>Sistema retorna ao modo</w:t>
+            </w:r>
+            <w:r>
+              <w:rPr>
+                <w:sz w:val="24"/>
+                <w:szCs w:val="24"/>
+              </w:rPr>
+              <w:t xml:space="preserve"> de </w:t>
+            </w:r>
+            <w:proofErr w:type="spellStart"/>
+            <w:r>
+              <w:rPr>
+                <w:sz w:val="24"/>
+                <w:szCs w:val="24"/>
+              </w:rPr>
+              <w:t>inicio</w:t>
+            </w:r>
+            <w:proofErr w:type="spellEnd"/>
+            <w:r>
+              <w:rPr>
+                <w:sz w:val="24"/>
+                <w:szCs w:val="24"/>
+              </w:rPr>
+              <w:t xml:space="preserve"> Editar Usuário.</w:t>
             </w:r>
           </w:p>
         </w:tc>
@@ -9324,7 +9527,6 @@
                 <w:sz w:val="24"/>
                 <w:szCs w:val="24"/>
               </w:rPr>
-              <w:lastRenderedPageBreak/>
               <w:t xml:space="preserve">Sistema retorna mensagem de sucesso para exclusão de usuário e </w:t>
             </w:r>
             <w:proofErr w:type="gramStart"/>
@@ -9401,7 +9603,23 @@
                 <w:sz w:val="24"/>
                 <w:szCs w:val="24"/>
               </w:rPr>
-              <w:t>Sistema retorna ao modo Excluir Usuário e Estabelecimento.</w:t>
+              <w:t>Sistema retorna ao modo Excluir Usuári</w:t>
+            </w:r>
+            <w:r>
+              <w:rPr>
+                <w:sz w:val="24"/>
+                <w:szCs w:val="24"/>
+              </w:rPr>
+              <w:t>o</w:t>
+            </w:r>
+            <w:bookmarkStart w:id="2" w:name="_GoBack"/>
+            <w:bookmarkEnd w:id="2"/>
+            <w:r>
+              <w:rPr>
+                <w:sz w:val="24"/>
+                <w:szCs w:val="24"/>
+              </w:rPr>
+              <w:t>.</w:t>
             </w:r>
           </w:p>
         </w:tc>

</xml_diff>

<commit_message>
casos de uso enzo exclusao do excluir produtos
</commit_message>
<xml_diff>
--- a/Documentação projeto integrador.docx
+++ b/Documentação projeto integrador.docx
@@ -1554,43 +1554,6 @@
           <w:sz w:val="24"/>
           <w:szCs w:val="24"/>
         </w:rPr>
-        <w:t>Excluir Produtos</w:t>
-      </w:r>
-    </w:p>
-    <w:p>
-      <w:pPr>
-        <w:ind w:firstLine="708"/>
-        <w:rPr>
-          <w:sz w:val="24"/>
-          <w:szCs w:val="24"/>
-        </w:rPr>
-      </w:pPr>
-      <w:r>
-        <w:rPr>
-          <w:sz w:val="24"/>
-          <w:szCs w:val="24"/>
-        </w:rPr>
-        <w:t>CSU1</w:t>
-      </w:r>
-      <w:r>
-        <w:rPr>
-          <w:sz w:val="24"/>
-          <w:szCs w:val="24"/>
-        </w:rPr>
-        <w:t>3</w:t>
-      </w:r>
-      <w:r>
-        <w:rPr>
-          <w:sz w:val="24"/>
-          <w:szCs w:val="24"/>
-        </w:rPr>
-        <w:t xml:space="preserve"> – </w:t>
-      </w:r>
-      <w:r>
-        <w:rPr>
-          <w:sz w:val="24"/>
-          <w:szCs w:val="24"/>
-        </w:rPr>
         <w:t xml:space="preserve">Editar Produtos </w:t>
       </w:r>
     </w:p>
@@ -1617,7 +1580,7 @@
           <w:sz w:val="24"/>
           <w:szCs w:val="24"/>
         </w:rPr>
-        <w:t>4</w:t>
+        <w:t>3</w:t>
       </w:r>
       <w:r>
         <w:rPr>
@@ -1650,7 +1613,7 @@
           <w:sz w:val="24"/>
           <w:szCs w:val="24"/>
         </w:rPr>
-        <w:t>5</w:t>
+        <w:t>4</w:t>
       </w:r>
       <w:r>
         <w:rPr>
@@ -1683,7 +1646,7 @@
           <w:sz w:val="24"/>
           <w:szCs w:val="24"/>
         </w:rPr>
-        <w:t>6</w:t>
+        <w:t>5</w:t>
       </w:r>
       <w:r>
         <w:rPr>
@@ -1716,7 +1679,7 @@
           <w:sz w:val="24"/>
           <w:szCs w:val="24"/>
         </w:rPr>
-        <w:t>7</w:t>
+        <w:t>6</w:t>
       </w:r>
       <w:r>
         <w:rPr>
@@ -1749,7 +1712,7 @@
           <w:sz w:val="24"/>
           <w:szCs w:val="24"/>
         </w:rPr>
-        <w:t>8</w:t>
+        <w:t>7</w:t>
       </w:r>
       <w:r>
         <w:rPr>
@@ -1789,7 +1752,14 @@
           <w:sz w:val="24"/>
           <w:szCs w:val="24"/>
         </w:rPr>
-        <w:t>19</w:t>
+        <w:t>1</w:t>
+      </w:r>
+      <w:r>
+        <w:rPr>
+          <w:sz w:val="24"/>
+          <w:szCs w:val="24"/>
+        </w:rPr>
+        <w:t>8</w:t>
       </w:r>
       <w:r>
         <w:rPr>
@@ -1822,14 +1792,7 @@
           <w:sz w:val="24"/>
           <w:szCs w:val="24"/>
         </w:rPr>
-        <w:t>2</w:t>
-      </w:r>
-      <w:r>
-        <w:rPr>
-          <w:sz w:val="24"/>
-          <w:szCs w:val="24"/>
-        </w:rPr>
-        <w:t>0</w:t>
+        <w:t>19</w:t>
       </w:r>
       <w:r>
         <w:rPr>
@@ -2413,7 +2376,6 @@
                 <w:sz w:val="24"/>
                 <w:szCs w:val="24"/>
               </w:rPr>
-              <w:lastRenderedPageBreak/>
               <w:t>Ator</w:t>
             </w:r>
           </w:p>
@@ -2456,6 +2418,7 @@
                 <w:sz w:val="24"/>
                 <w:szCs w:val="24"/>
               </w:rPr>
+              <w:lastRenderedPageBreak/>
               <w:t>Pré-condições</w:t>
             </w:r>
           </w:p>
@@ -3390,6 +3353,7 @@
           <w:sz w:val="24"/>
           <w:szCs w:val="24"/>
         </w:rPr>
+        <w:lastRenderedPageBreak/>
         <w:t xml:space="preserve">CSU05 – Atualizar Cadastro </w:t>
       </w:r>
     </w:p>
@@ -4326,7 +4290,21 @@
                 <w:sz w:val="24"/>
                 <w:szCs w:val="24"/>
               </w:rPr>
-              <w:t>Administrador seleciona o Produto cadastrado;</w:t>
+              <w:t>Administrador seleciona o Produto cadastrado</w:t>
+            </w:r>
+            <w:r>
+              <w:rPr>
+                <w:sz w:val="24"/>
+                <w:szCs w:val="24"/>
+              </w:rPr>
+              <w:t xml:space="preserve"> do seu carrinho</w:t>
+            </w:r>
+            <w:r>
+              <w:rPr>
+                <w:sz w:val="24"/>
+                <w:szCs w:val="24"/>
+              </w:rPr>
+              <w:t>;</w:t>
             </w:r>
           </w:p>
           <w:p>
@@ -4363,7 +4341,21 @@
                 <w:sz w:val="24"/>
                 <w:szCs w:val="24"/>
               </w:rPr>
-              <w:t xml:space="preserve"> o Produto ;</w:t>
+              <w:t xml:space="preserve"> o Produto</w:t>
+            </w:r>
+            <w:r>
+              <w:rPr>
+                <w:sz w:val="24"/>
+                <w:szCs w:val="24"/>
+              </w:rPr>
+              <w:t xml:space="preserve"> do carrinho</w:t>
+            </w:r>
+            <w:r>
+              <w:rPr>
+                <w:sz w:val="24"/>
+                <w:szCs w:val="24"/>
+              </w:rPr>
+              <w:t xml:space="preserve"> ;</w:t>
             </w:r>
           </w:p>
           <w:p>
@@ -4384,7 +4376,6 @@
                 <w:sz w:val="24"/>
                 <w:szCs w:val="24"/>
               </w:rPr>
-              <w:lastRenderedPageBreak/>
               <w:t>Sistema retorna mensagem de sucesso para exclusão do Produto.</w:t>
             </w:r>
           </w:p>
@@ -5017,7 +5008,14 @@
                 <w:sz w:val="24"/>
                 <w:szCs w:val="24"/>
               </w:rPr>
-              <w:t xml:space="preserve">Usuário </w:t>
+              <w:t>Usuário</w:t>
+            </w:r>
+            <w:r>
+              <w:rPr>
+                <w:sz w:val="24"/>
+                <w:szCs w:val="24"/>
+              </w:rPr>
+              <w:t>/Administrador/Estabelecimento</w:t>
             </w:r>
           </w:p>
         </w:tc>
@@ -5496,7 +5494,6 @@
                 <w:sz w:val="24"/>
                 <w:szCs w:val="24"/>
               </w:rPr>
-              <w:lastRenderedPageBreak/>
               <w:t>Cenário Principal</w:t>
             </w:r>
           </w:p>
@@ -5541,6 +5538,7 @@
                 <w:sz w:val="24"/>
                 <w:szCs w:val="24"/>
               </w:rPr>
+              <w:lastRenderedPageBreak/>
               <w:t xml:space="preserve">Usuário preenche campos de cadastro de </w:t>
             </w:r>
             <w:proofErr w:type="gramStart"/>
@@ -5635,6 +5633,7 @@
                 <w:sz w:val="24"/>
                 <w:szCs w:val="24"/>
               </w:rPr>
+              <w:lastRenderedPageBreak/>
               <w:t>Fluxo Alternativo</w:t>
             </w:r>
           </w:p>
@@ -6093,6 +6092,17 @@
     </w:p>
     <w:p>
       <w:pPr>
+        <w:spacing w:after="0" w:line="259" w:lineRule="auto"/>
+        <w:ind w:left="311" w:right="-241" w:firstLine="0"/>
+        <w:jc w:val="left"/>
+        <w:rPr>
+          <w:sz w:val="24"/>
+          <w:szCs w:val="24"/>
+        </w:rPr>
+      </w:pPr>
+    </w:p>
+    <w:p>
+      <w:pPr>
         <w:rPr>
           <w:b/>
           <w:sz w:val="24"/>
@@ -6105,7 +6115,23 @@
           <w:sz w:val="24"/>
           <w:szCs w:val="24"/>
         </w:rPr>
-        <w:t>CSU12 – Excluir Produto</w:t>
+        <w:t>CSU1</w:t>
+      </w:r>
+      <w:r>
+        <w:rPr>
+          <w:b/>
+          <w:sz w:val="24"/>
+          <w:szCs w:val="24"/>
+        </w:rPr>
+        <w:t>2</w:t>
+      </w:r>
+      <w:r>
+        <w:rPr>
+          <w:b/>
+          <w:sz w:val="24"/>
+          <w:szCs w:val="24"/>
+        </w:rPr>
+        <w:t xml:space="preserve"> – Editar Produtos</w:t>
       </w:r>
     </w:p>
     <w:tbl>
@@ -6144,8 +6170,30 @@
                 <w:sz w:val="24"/>
                 <w:szCs w:val="24"/>
               </w:rPr>
-              <w:t xml:space="preserve">Caso de </w:t>
-            </w:r>
+              <w:t>Caso de Uso 1</w:t>
+            </w:r>
+            <w:r>
+              <w:rPr>
+                <w:b/>
+                <w:sz w:val="24"/>
+                <w:szCs w:val="24"/>
+              </w:rPr>
+              <w:t>2</w:t>
+            </w:r>
+          </w:p>
+        </w:tc>
+        <w:tc>
+          <w:tcPr>
+            <w:tcW w:w="5559" w:type="dxa"/>
+          </w:tcPr>
+          <w:p>
+            <w:pPr>
+              <w:rPr>
+                <w:b/>
+                <w:sz w:val="24"/>
+                <w:szCs w:val="24"/>
+              </w:rPr>
+            </w:pPr>
             <w:proofErr w:type="gramStart"/>
             <w:r>
               <w:rPr>
@@ -6153,31 +6201,41 @@
                 <w:sz w:val="24"/>
                 <w:szCs w:val="24"/>
               </w:rPr>
-              <w:t>Uso  12</w:t>
+              <w:t>E</w:t>
+            </w:r>
+            <w:r>
+              <w:rPr>
+                <w:b/>
+                <w:sz w:val="24"/>
+                <w:szCs w:val="24"/>
+              </w:rPr>
+              <w:t>d</w:t>
+            </w:r>
+            <w:r>
+              <w:rPr>
+                <w:b/>
+                <w:sz w:val="24"/>
+                <w:szCs w:val="24"/>
+              </w:rPr>
+              <w:t>i</w:t>
+            </w:r>
+            <w:r>
+              <w:rPr>
+                <w:b/>
+                <w:sz w:val="24"/>
+                <w:szCs w:val="24"/>
+              </w:rPr>
+              <w:t xml:space="preserve">tar </w:t>
+            </w:r>
+            <w:r>
+              <w:rPr>
+                <w:b/>
+                <w:sz w:val="24"/>
+                <w:szCs w:val="24"/>
+              </w:rPr>
+              <w:t xml:space="preserve"> Produtos</w:t>
             </w:r>
             <w:proofErr w:type="gramEnd"/>
-          </w:p>
-        </w:tc>
-        <w:tc>
-          <w:tcPr>
-            <w:tcW w:w="5559" w:type="dxa"/>
-          </w:tcPr>
-          <w:p>
-            <w:pPr>
-              <w:rPr>
-                <w:b/>
-                <w:sz w:val="24"/>
-                <w:szCs w:val="24"/>
-              </w:rPr>
-            </w:pPr>
-            <w:r>
-              <w:rPr>
-                <w:b/>
-                <w:sz w:val="24"/>
-                <w:szCs w:val="24"/>
-              </w:rPr>
-              <w:t>Excluir Produto</w:t>
-            </w:r>
           </w:p>
         </w:tc>
       </w:tr>
@@ -6218,7 +6276,7 @@
                 <w:sz w:val="24"/>
                 <w:szCs w:val="24"/>
               </w:rPr>
-              <w:t>Tem por objetivo excluir Produto</w:t>
+              <w:t>Tem por objetivo Editar Produtos</w:t>
             </w:r>
           </w:p>
         </w:tc>
@@ -6260,7 +6318,14 @@
                 <w:sz w:val="24"/>
                 <w:szCs w:val="24"/>
               </w:rPr>
-              <w:t xml:space="preserve">Administrador/Estabelecimento </w:t>
+              <w:t>Estabelecimento</w:t>
+            </w:r>
+            <w:r>
+              <w:rPr>
+                <w:sz w:val="24"/>
+                <w:szCs w:val="24"/>
+              </w:rPr>
+              <w:t>/Administrador</w:t>
             </w:r>
           </w:p>
         </w:tc>
@@ -6302,7 +6367,7 @@
                 <w:sz w:val="24"/>
                 <w:szCs w:val="24"/>
               </w:rPr>
-              <w:t>O Produto tem que estar cadastrado</w:t>
+              <w:t xml:space="preserve">Tem que selecionar o produto desejado </w:t>
             </w:r>
           </w:p>
         </w:tc>
@@ -6330,73 +6395,12 @@
           </w:p>
           <w:p>
             <w:pPr>
-              <w:spacing w:after="200" w:line="240" w:lineRule="auto"/>
-              <w:ind w:left="708" w:firstLine="0"/>
-              <w:jc w:val="left"/>
-              <w:rPr>
-                <w:sz w:val="24"/>
-                <w:szCs w:val="24"/>
-              </w:rPr>
-            </w:pPr>
-            <w:proofErr w:type="gramStart"/>
-            <w:r>
-              <w:rPr>
-                <w:sz w:val="24"/>
-                <w:szCs w:val="24"/>
-              </w:rPr>
-              <w:t>1 .</w:t>
-            </w:r>
-            <w:proofErr w:type="gramEnd"/>
-            <w:r>
-              <w:rPr>
-                <w:sz w:val="24"/>
-                <w:szCs w:val="24"/>
-              </w:rPr>
-              <w:t xml:space="preserve">   Administrador seleciona o Produto cadastrado;</w:t>
-            </w:r>
-          </w:p>
-          <w:p>
-            <w:pPr>
-              <w:spacing w:after="200" w:line="240" w:lineRule="auto"/>
-              <w:ind w:left="708" w:firstLine="0"/>
-              <w:jc w:val="left"/>
-              <w:rPr>
-                <w:sz w:val="24"/>
-                <w:szCs w:val="24"/>
-              </w:rPr>
-            </w:pPr>
-            <w:r>
-              <w:rPr>
-                <w:sz w:val="24"/>
-                <w:szCs w:val="24"/>
-              </w:rPr>
-              <w:t xml:space="preserve">2.    Administrador </w:t>
-            </w:r>
-            <w:proofErr w:type="gramStart"/>
-            <w:r>
-              <w:rPr>
-                <w:sz w:val="24"/>
-                <w:szCs w:val="24"/>
-              </w:rPr>
-              <w:t>seleciona  excluir</w:t>
-            </w:r>
-            <w:proofErr w:type="gramEnd"/>
-            <w:r>
-              <w:rPr>
-                <w:sz w:val="24"/>
-                <w:szCs w:val="24"/>
-              </w:rPr>
-              <w:t xml:space="preserve"> o Produto;</w:t>
-            </w:r>
-          </w:p>
-          <w:p>
-            <w:pPr>
-              <w:pStyle w:val="PargrafodaLista"/>
               <w:numPr>
                 <w:ilvl w:val="0"/>
-                <w:numId w:val="25"/>
+                <w:numId w:val="11"/>
               </w:numPr>
-              <w:spacing w:after="200" w:line="240" w:lineRule="auto"/>
+              <w:spacing w:after="200" w:line="360" w:lineRule="auto"/>
+              <w:contextualSpacing/>
               <w:jc w:val="left"/>
               <w:rPr>
                 <w:sz w:val="24"/>
@@ -6408,40 +6412,17 @@
                 <w:sz w:val="24"/>
                 <w:szCs w:val="24"/>
               </w:rPr>
-              <w:t>Sistema retorna mensagem de sucesso para exclusão de Produto.</w:t>
-            </w:r>
-          </w:p>
-        </w:tc>
-      </w:tr>
-      <w:tr>
-        <w:tc>
-          <w:tcPr>
-            <w:tcW w:w="8644" w:type="dxa"/>
-            <w:gridSpan w:val="2"/>
-          </w:tcPr>
-          <w:p>
-            <w:pPr>
-              <w:rPr>
-                <w:sz w:val="24"/>
-                <w:szCs w:val="24"/>
-                <w:u w:val="single"/>
-              </w:rPr>
-            </w:pPr>
-            <w:r>
-              <w:rPr>
-                <w:sz w:val="24"/>
-                <w:szCs w:val="24"/>
-              </w:rPr>
-              <w:t>Fluxo Alternativo</w:t>
+              <w:t>Estabelecimento escolhe o produto;</w:t>
             </w:r>
           </w:p>
           <w:p>
             <w:pPr>
               <w:numPr>
                 <w:ilvl w:val="0"/>
-                <w:numId w:val="22"/>
+                <w:numId w:val="11"/>
               </w:numPr>
-              <w:spacing w:after="200" w:line="240" w:lineRule="auto"/>
+              <w:spacing w:after="200" w:line="360" w:lineRule="auto"/>
+              <w:contextualSpacing/>
               <w:jc w:val="left"/>
               <w:rPr>
                 <w:sz w:val="24"/>
@@ -6453,27 +6434,17 @@
                 <w:sz w:val="24"/>
                 <w:szCs w:val="24"/>
               </w:rPr>
-              <w:t>Usuário cancela operação em qualquer um dos passos (1,2 ou 3)</w:t>
-            </w:r>
-          </w:p>
-          <w:p>
-            <w:pPr>
-              <w:spacing w:after="200" w:line="240" w:lineRule="auto"/>
-              <w:ind w:left="360" w:firstLine="0"/>
-              <w:jc w:val="left"/>
-              <w:rPr>
-                <w:sz w:val="24"/>
-                <w:szCs w:val="24"/>
-              </w:rPr>
-            </w:pPr>
+              <w:t>Estabelecimento edita as informações desejadas;</w:t>
+            </w:r>
           </w:p>
           <w:p>
             <w:pPr>
               <w:numPr>
                 <w:ilvl w:val="0"/>
-                <w:numId w:val="22"/>
+                <w:numId w:val="11"/>
               </w:numPr>
-              <w:spacing w:after="200" w:line="240" w:lineRule="auto"/>
+              <w:spacing w:after="200" w:line="360" w:lineRule="auto"/>
+              <w:contextualSpacing/>
               <w:jc w:val="left"/>
               <w:rPr>
                 <w:sz w:val="24"/>
@@ -6485,21 +6456,7 @@
                 <w:sz w:val="24"/>
                 <w:szCs w:val="24"/>
               </w:rPr>
-              <w:t xml:space="preserve">Sistema retorna ao modo </w:t>
-            </w:r>
-            <w:r>
-              <w:rPr>
-                <w:sz w:val="24"/>
-                <w:szCs w:val="24"/>
-              </w:rPr>
-              <w:t>Inicio do sistema</w:t>
-            </w:r>
-            <w:r>
-              <w:rPr>
-                <w:sz w:val="24"/>
-                <w:szCs w:val="24"/>
-              </w:rPr>
-              <w:t>.</w:t>
+              <w:t>Sistema atualiza as informações;</w:t>
             </w:r>
           </w:p>
         </w:tc>
@@ -6518,19 +6475,76 @@
     </w:p>
     <w:p>
       <w:pPr>
+        <w:spacing w:after="0" w:line="259" w:lineRule="auto"/>
+        <w:ind w:left="311" w:right="-241" w:firstLine="0"/>
+        <w:jc w:val="left"/>
+        <w:rPr>
+          <w:sz w:val="24"/>
+          <w:szCs w:val="24"/>
+        </w:rPr>
+      </w:pPr>
+    </w:p>
+    <w:p>
+      <w:pPr>
+        <w:spacing w:after="0" w:line="259" w:lineRule="auto"/>
+        <w:ind w:left="311" w:right="-241" w:firstLine="0"/>
+        <w:jc w:val="left"/>
+        <w:rPr>
+          <w:sz w:val="24"/>
+          <w:szCs w:val="24"/>
+        </w:rPr>
+      </w:pPr>
+    </w:p>
+    <w:p>
+      <w:pPr>
         <w:rPr>
           <w:b/>
           <w:sz w:val="24"/>
           <w:szCs w:val="24"/>
         </w:rPr>
       </w:pPr>
-      <w:r>
+    </w:p>
+    <w:p>
+      <w:pPr>
         <w:rPr>
           <w:b/>
           <w:sz w:val="24"/>
           <w:szCs w:val="24"/>
         </w:rPr>
-        <w:t>CSU13 – Editar Produtos</w:t>
+      </w:pPr>
+    </w:p>
+    <w:p>
+      <w:pPr>
+        <w:rPr>
+          <w:b/>
+          <w:sz w:val="24"/>
+          <w:szCs w:val="24"/>
+        </w:rPr>
+      </w:pPr>
+      <w:r>
+        <w:rPr>
+          <w:b/>
+          <w:sz w:val="24"/>
+          <w:szCs w:val="24"/>
+        </w:rPr>
+        <w:lastRenderedPageBreak/>
+        <w:t>CSU1</w:t>
+      </w:r>
+      <w:r>
+        <w:rPr>
+          <w:b/>
+          <w:sz w:val="24"/>
+          <w:szCs w:val="24"/>
+        </w:rPr>
+        <w:t>3</w:t>
+      </w:r>
+      <w:r>
+        <w:rPr>
+          <w:b/>
+          <w:sz w:val="24"/>
+          <w:szCs w:val="24"/>
+        </w:rPr>
+        <w:t xml:space="preserve"> – Consultar Produtos</w:t>
       </w:r>
     </w:p>
     <w:tbl>
@@ -6569,8 +6583,26 @@
                 <w:sz w:val="24"/>
                 <w:szCs w:val="24"/>
               </w:rPr>
-              <w:t>Caso de Uso 13</w:t>
-            </w:r>
+              <w:t xml:space="preserve">Caso de </w:t>
+            </w:r>
+            <w:proofErr w:type="gramStart"/>
+            <w:r>
+              <w:rPr>
+                <w:b/>
+                <w:sz w:val="24"/>
+                <w:szCs w:val="24"/>
+              </w:rPr>
+              <w:t>Uso  1</w:t>
+            </w:r>
+            <w:r>
+              <w:rPr>
+                <w:b/>
+                <w:sz w:val="24"/>
+                <w:szCs w:val="24"/>
+              </w:rPr>
+              <w:t>3</w:t>
+            </w:r>
+            <w:proofErr w:type="gramEnd"/>
           </w:p>
         </w:tc>
         <w:tc>
@@ -6585,48 +6617,14 @@
                 <w:szCs w:val="24"/>
               </w:rPr>
             </w:pPr>
-            <w:proofErr w:type="gramStart"/>
             <w:r>
               <w:rPr>
                 <w:b/>
                 <w:sz w:val="24"/>
                 <w:szCs w:val="24"/>
               </w:rPr>
-              <w:t>E</w:t>
-            </w:r>
-            <w:r>
-              <w:rPr>
-                <w:b/>
-                <w:sz w:val="24"/>
-                <w:szCs w:val="24"/>
-              </w:rPr>
-              <w:t>d</w:t>
-            </w:r>
-            <w:r>
-              <w:rPr>
-                <w:b/>
-                <w:sz w:val="24"/>
-                <w:szCs w:val="24"/>
-              </w:rPr>
-              <w:t>i</w:t>
-            </w:r>
-            <w:r>
-              <w:rPr>
-                <w:b/>
-                <w:sz w:val="24"/>
-                <w:szCs w:val="24"/>
-              </w:rPr>
-              <w:t xml:space="preserve">tar </w:t>
-            </w:r>
-            <w:r>
-              <w:rPr>
-                <w:b/>
-                <w:sz w:val="24"/>
-                <w:szCs w:val="24"/>
-              </w:rPr>
-              <w:t xml:space="preserve"> Produtos</w:t>
-            </w:r>
-            <w:proofErr w:type="gramEnd"/>
+              <w:t>Consultar Produtos</w:t>
+            </w:r>
           </w:p>
         </w:tc>
       </w:tr>
@@ -6667,7 +6665,14 @@
                 <w:sz w:val="24"/>
                 <w:szCs w:val="24"/>
               </w:rPr>
-              <w:t>Tem por objetivo Editar Produtos</w:t>
+              <w:t xml:space="preserve">Tem por objetivo consultar </w:t>
+            </w:r>
+            <w:r>
+              <w:rPr>
+                <w:sz w:val="24"/>
+                <w:szCs w:val="24"/>
+              </w:rPr>
+              <w:t>os produtos</w:t>
             </w:r>
           </w:p>
         </w:tc>
@@ -6709,7 +6714,7 @@
                 <w:sz w:val="24"/>
                 <w:szCs w:val="24"/>
               </w:rPr>
-              <w:t>Estabelecimento</w:t>
+              <w:t>Administrador / Estabelecimento</w:t>
             </w:r>
           </w:p>
         </w:tc>
@@ -6751,7 +6756,21 @@
                 <w:sz w:val="24"/>
                 <w:szCs w:val="24"/>
               </w:rPr>
-              <w:t xml:space="preserve">Tem que selecionar o produto desejado </w:t>
+              <w:t xml:space="preserve"> Produto</w:t>
+            </w:r>
+            <w:r>
+              <w:rPr>
+                <w:sz w:val="24"/>
+                <w:szCs w:val="24"/>
+              </w:rPr>
+              <w:t xml:space="preserve"> tem que</w:t>
+            </w:r>
+            <w:r>
+              <w:rPr>
+                <w:sz w:val="24"/>
+                <w:szCs w:val="24"/>
+              </w:rPr>
+              <w:t xml:space="preserve"> estar cadastrado</w:t>
             </w:r>
           </w:p>
         </w:tc>
@@ -6774,17 +6793,25 @@
                 <w:sz w:val="24"/>
                 <w:szCs w:val="24"/>
               </w:rPr>
-              <w:t>Cenário Principal</w:t>
-            </w:r>
+              <w:t xml:space="preserve">Cenário </w:t>
+            </w:r>
+            <w:proofErr w:type="spellStart"/>
+            <w:r>
+              <w:rPr>
+                <w:sz w:val="24"/>
+                <w:szCs w:val="24"/>
+              </w:rPr>
+              <w:t>Principa</w:t>
+            </w:r>
+            <w:proofErr w:type="spellEnd"/>
           </w:p>
           <w:p>
             <w:pPr>
               <w:numPr>
                 <w:ilvl w:val="0"/>
-                <w:numId w:val="11"/>
+                <w:numId w:val="26"/>
               </w:numPr>
-              <w:spacing w:after="200" w:line="360" w:lineRule="auto"/>
-              <w:contextualSpacing/>
+              <w:spacing w:after="200" w:line="240" w:lineRule="auto"/>
               <w:jc w:val="left"/>
               <w:rPr>
                 <w:sz w:val="24"/>
@@ -6796,17 +6823,30 @@
                 <w:sz w:val="24"/>
                 <w:szCs w:val="24"/>
               </w:rPr>
-              <w:t>Estabelecimento escolhe o produto;</w:t>
+              <w:t>Usuário inicia n</w:t>
+            </w:r>
+            <w:r>
+              <w:rPr>
+                <w:sz w:val="24"/>
+                <w:szCs w:val="24"/>
+              </w:rPr>
+              <w:t>o botão</w:t>
+            </w:r>
+            <w:r>
+              <w:rPr>
+                <w:sz w:val="24"/>
+                <w:szCs w:val="24"/>
+              </w:rPr>
+              <w:t xml:space="preserve"> consultar Produto;</w:t>
             </w:r>
           </w:p>
           <w:p>
             <w:pPr>
               <w:numPr>
                 <w:ilvl w:val="0"/>
-                <w:numId w:val="11"/>
+                <w:numId w:val="26"/>
               </w:numPr>
-              <w:spacing w:after="200" w:line="360" w:lineRule="auto"/>
-              <w:contextualSpacing/>
+              <w:spacing w:after="200" w:line="240" w:lineRule="auto"/>
               <w:jc w:val="left"/>
               <w:rPr>
                 <w:sz w:val="24"/>
@@ -6818,29 +6858,62 @@
                 <w:sz w:val="24"/>
                 <w:szCs w:val="24"/>
               </w:rPr>
-              <w:t>Estabelecimento edita as informações desejadas;</w:t>
-            </w:r>
-          </w:p>
-          <w:p>
-            <w:pPr>
-              <w:numPr>
-                <w:ilvl w:val="0"/>
-                <w:numId w:val="11"/>
-              </w:numPr>
-              <w:spacing w:after="200" w:line="360" w:lineRule="auto"/>
-              <w:contextualSpacing/>
-              <w:jc w:val="left"/>
-              <w:rPr>
-                <w:sz w:val="24"/>
-                <w:szCs w:val="24"/>
-              </w:rPr>
-            </w:pPr>
-            <w:r>
-              <w:rPr>
-                <w:sz w:val="24"/>
-                <w:szCs w:val="24"/>
-              </w:rPr>
-              <w:t>Sistema atualiza as informações;</w:t>
+              <w:t>Sistema exibe Produtos cadastrados;</w:t>
+            </w:r>
+          </w:p>
+        </w:tc>
+      </w:tr>
+      <w:tr>
+        <w:tc>
+          <w:tcPr>
+            <w:tcW w:w="8644" w:type="dxa"/>
+            <w:gridSpan w:val="2"/>
+          </w:tcPr>
+          <w:p>
+            <w:pPr>
+              <w:rPr>
+                <w:sz w:val="24"/>
+                <w:szCs w:val="24"/>
+                <w:u w:val="single"/>
+              </w:rPr>
+            </w:pPr>
+            <w:r>
+              <w:rPr>
+                <w:sz w:val="24"/>
+                <w:szCs w:val="24"/>
+              </w:rPr>
+              <w:t>Fluxo Alternativo</w:t>
+            </w:r>
+          </w:p>
+          <w:p>
+            <w:pPr>
+              <w:rPr>
+                <w:sz w:val="24"/>
+                <w:szCs w:val="24"/>
+              </w:rPr>
+            </w:pPr>
+            <w:r>
+              <w:rPr>
+                <w:sz w:val="24"/>
+                <w:szCs w:val="24"/>
+              </w:rPr>
+              <w:t>A. Usuário cancela operação em qualquer um dos passos (1 ou 2);</w:t>
+            </w:r>
+          </w:p>
+          <w:p>
+            <w:pPr>
+              <w:ind w:left="708"/>
+              <w:rPr>
+                <w:sz w:val="24"/>
+                <w:szCs w:val="24"/>
+              </w:rPr>
+            </w:pPr>
+            <w:r>
+              <w:rPr>
+                <w:sz w:val="24"/>
+                <w:szCs w:val="24"/>
+              </w:rPr>
+              <w:t>1.  Sistema retorna ao modo Cadastro Produto se for necessário adicionar novo Produto.</w:t>
             </w:r>
           </w:p>
         </w:tc>
@@ -6859,28 +6932,7 @@
     </w:p>
     <w:p>
       <w:pPr>
-        <w:spacing w:after="0" w:line="259" w:lineRule="auto"/>
-        <w:ind w:left="311" w:right="-241" w:firstLine="0"/>
-        <w:jc w:val="left"/>
-        <w:rPr>
-          <w:sz w:val="24"/>
-          <w:szCs w:val="24"/>
-        </w:rPr>
-      </w:pPr>
-    </w:p>
-    <w:p>
-      <w:pPr>
-        <w:spacing w:after="0" w:line="259" w:lineRule="auto"/>
-        <w:ind w:left="311" w:right="-241" w:firstLine="0"/>
-        <w:jc w:val="left"/>
-        <w:rPr>
-          <w:sz w:val="24"/>
-          <w:szCs w:val="24"/>
-        </w:rPr>
-      </w:pPr>
-    </w:p>
-    <w:p>
-      <w:pPr>
+        <w:ind w:left="0" w:firstLine="0"/>
         <w:rPr>
           <w:b/>
           <w:sz w:val="24"/>
@@ -6893,7 +6945,23 @@
           <w:sz w:val="24"/>
           <w:szCs w:val="24"/>
         </w:rPr>
-        <w:t>CSU14 – Consultar Produtos</w:t>
+        <w:t>CSU1</w:t>
+      </w:r>
+      <w:r>
+        <w:rPr>
+          <w:b/>
+          <w:sz w:val="24"/>
+          <w:szCs w:val="24"/>
+        </w:rPr>
+        <w:t>4</w:t>
+      </w:r>
+      <w:r>
+        <w:rPr>
+          <w:b/>
+          <w:sz w:val="24"/>
+          <w:szCs w:val="24"/>
+        </w:rPr>
+        <w:t xml:space="preserve"> – Gerenciar Usuário</w:t>
       </w:r>
     </w:p>
     <w:tbl>
@@ -6932,18 +7000,16 @@
                 <w:sz w:val="24"/>
                 <w:szCs w:val="24"/>
               </w:rPr>
-              <w:t xml:space="preserve">Caso de </w:t>
-            </w:r>
-            <w:proofErr w:type="gramStart"/>
+              <w:t>Caso de Uso 1</w:t>
+            </w:r>
             <w:r>
               <w:rPr>
                 <w:b/>
                 <w:sz w:val="24"/>
                 <w:szCs w:val="24"/>
               </w:rPr>
-              <w:t>Uso  14</w:t>
-            </w:r>
-            <w:proofErr w:type="gramEnd"/>
+              <w:t>4</w:t>
+            </w:r>
           </w:p>
         </w:tc>
         <w:tc>
@@ -6952,6 +7018,7 @@
           </w:tcPr>
           <w:p>
             <w:pPr>
+              <w:ind w:left="0" w:firstLine="0"/>
               <w:rPr>
                 <w:b/>
                 <w:sz w:val="24"/>
@@ -6964,7 +7031,7 @@
                 <w:sz w:val="24"/>
                 <w:szCs w:val="24"/>
               </w:rPr>
-              <w:t>Consultar Produtos</w:t>
+              <w:t>Gerenciar Usuário</w:t>
             </w:r>
           </w:p>
         </w:tc>
@@ -6996,24 +7063,18 @@
           </w:tcPr>
           <w:p>
             <w:pPr>
-              <w:rPr>
-                <w:sz w:val="24"/>
-                <w:szCs w:val="24"/>
-              </w:rPr>
-            </w:pPr>
-            <w:r>
-              <w:rPr>
-                <w:sz w:val="24"/>
-                <w:szCs w:val="24"/>
-              </w:rPr>
-              <w:t xml:space="preserve">Tem por objetivo consultar </w:t>
-            </w:r>
-            <w:r>
-              <w:rPr>
-                <w:sz w:val="24"/>
-                <w:szCs w:val="24"/>
-              </w:rPr>
-              <w:t>os produtos</w:t>
+              <w:ind w:left="0" w:firstLine="0"/>
+              <w:rPr>
+                <w:sz w:val="24"/>
+                <w:szCs w:val="24"/>
+              </w:rPr>
+            </w:pPr>
+            <w:r>
+              <w:rPr>
+                <w:sz w:val="24"/>
+                <w:szCs w:val="24"/>
+              </w:rPr>
+              <w:t>Tem por objetivo cadastrar, editar e excluir Estabelecimentos;</w:t>
             </w:r>
           </w:p>
         </w:tc>
@@ -7055,7 +7116,7 @@
                 <w:sz w:val="24"/>
                 <w:szCs w:val="24"/>
               </w:rPr>
-              <w:t>Administrador / Estabelecimento</w:t>
+              <w:t>Administrador</w:t>
             </w:r>
           </w:p>
         </w:tc>
@@ -7097,21 +7158,7 @@
                 <w:sz w:val="24"/>
                 <w:szCs w:val="24"/>
               </w:rPr>
-              <w:t xml:space="preserve"> Produto</w:t>
-            </w:r>
-            <w:r>
-              <w:rPr>
-                <w:sz w:val="24"/>
-                <w:szCs w:val="24"/>
-              </w:rPr>
-              <w:t xml:space="preserve"> tem que</w:t>
-            </w:r>
-            <w:r>
-              <w:rPr>
-                <w:sz w:val="24"/>
-                <w:szCs w:val="24"/>
-              </w:rPr>
-              <w:t xml:space="preserve"> estar cadastrado</w:t>
+              <w:t xml:space="preserve">Tem que selecionar o usuário desejado </w:t>
             </w:r>
           </w:p>
         </w:tc>
@@ -7134,23 +7181,448 @@
                 <w:sz w:val="24"/>
                 <w:szCs w:val="24"/>
               </w:rPr>
-              <w:t xml:space="preserve">Cenário </w:t>
-            </w:r>
-            <w:proofErr w:type="spellStart"/>
-            <w:r>
-              <w:rPr>
-                <w:sz w:val="24"/>
-                <w:szCs w:val="24"/>
-              </w:rPr>
-              <w:t>Principa</w:t>
-            </w:r>
-            <w:proofErr w:type="spellEnd"/>
+              <w:t>Cenário Principal</w:t>
+            </w:r>
           </w:p>
           <w:p>
             <w:pPr>
               <w:numPr>
                 <w:ilvl w:val="0"/>
-                <w:numId w:val="26"/>
+                <w:numId w:val="13"/>
+              </w:numPr>
+              <w:spacing w:after="200" w:line="360" w:lineRule="auto"/>
+              <w:contextualSpacing/>
+              <w:jc w:val="left"/>
+              <w:rPr>
+                <w:sz w:val="24"/>
+                <w:szCs w:val="24"/>
+              </w:rPr>
+            </w:pPr>
+            <w:r>
+              <w:rPr>
+                <w:sz w:val="24"/>
+                <w:szCs w:val="24"/>
+              </w:rPr>
+              <w:t>Administrador seleciona usuário;</w:t>
+            </w:r>
+          </w:p>
+          <w:p>
+            <w:pPr>
+              <w:numPr>
+                <w:ilvl w:val="0"/>
+                <w:numId w:val="13"/>
+              </w:numPr>
+              <w:spacing w:after="200" w:line="360" w:lineRule="auto"/>
+              <w:contextualSpacing/>
+              <w:jc w:val="left"/>
+              <w:rPr>
+                <w:sz w:val="24"/>
+                <w:szCs w:val="24"/>
+              </w:rPr>
+            </w:pPr>
+            <w:r>
+              <w:rPr>
+                <w:sz w:val="24"/>
+                <w:szCs w:val="24"/>
+              </w:rPr>
+              <w:t>Administrador gerencia as informações desejadas;</w:t>
+            </w:r>
+          </w:p>
+          <w:p>
+            <w:pPr>
+              <w:numPr>
+                <w:ilvl w:val="0"/>
+                <w:numId w:val="13"/>
+              </w:numPr>
+              <w:spacing w:after="200" w:line="360" w:lineRule="auto"/>
+              <w:contextualSpacing/>
+              <w:jc w:val="left"/>
+              <w:rPr>
+                <w:sz w:val="24"/>
+                <w:szCs w:val="24"/>
+              </w:rPr>
+            </w:pPr>
+            <w:r>
+              <w:rPr>
+                <w:sz w:val="24"/>
+                <w:szCs w:val="24"/>
+              </w:rPr>
+              <w:t>Sistema atualiza as informações;</w:t>
+            </w:r>
+          </w:p>
+        </w:tc>
+      </w:tr>
+    </w:tbl>
+    <w:p>
+      <w:pPr>
+        <w:spacing w:after="0" w:line="259" w:lineRule="auto"/>
+        <w:ind w:left="311" w:right="-241" w:firstLine="0"/>
+        <w:jc w:val="left"/>
+        <w:rPr>
+          <w:sz w:val="24"/>
+          <w:szCs w:val="24"/>
+        </w:rPr>
+      </w:pPr>
+    </w:p>
+    <w:p>
+      <w:pPr>
+        <w:spacing w:after="0" w:line="259" w:lineRule="auto"/>
+        <w:ind w:left="311" w:right="-241" w:firstLine="0"/>
+        <w:jc w:val="left"/>
+        <w:rPr>
+          <w:sz w:val="24"/>
+          <w:szCs w:val="24"/>
+        </w:rPr>
+      </w:pPr>
+    </w:p>
+    <w:p>
+      <w:pPr>
+        <w:rPr>
+          <w:b/>
+          <w:sz w:val="24"/>
+          <w:szCs w:val="24"/>
+        </w:rPr>
+      </w:pPr>
+      <w:r>
+        <w:rPr>
+          <w:b/>
+          <w:sz w:val="24"/>
+          <w:szCs w:val="24"/>
+        </w:rPr>
+        <w:t>CSU1</w:t>
+      </w:r>
+      <w:r>
+        <w:rPr>
+          <w:b/>
+          <w:sz w:val="24"/>
+          <w:szCs w:val="24"/>
+        </w:rPr>
+        <w:t>5</w:t>
+      </w:r>
+      <w:r>
+        <w:rPr>
+          <w:b/>
+          <w:sz w:val="24"/>
+          <w:szCs w:val="24"/>
+        </w:rPr>
+        <w:t xml:space="preserve"> </w:t>
+      </w:r>
+      <w:proofErr w:type="gramStart"/>
+      <w:r>
+        <w:rPr>
+          <w:b/>
+          <w:sz w:val="24"/>
+          <w:szCs w:val="24"/>
+        </w:rPr>
+        <w:t>–  Gerenciar</w:t>
+      </w:r>
+      <w:proofErr w:type="gramEnd"/>
+      <w:r>
+        <w:rPr>
+          <w:b/>
+          <w:sz w:val="24"/>
+          <w:szCs w:val="24"/>
+        </w:rPr>
+        <w:t xml:space="preserve"> Estabelecimento</w:t>
+      </w:r>
+    </w:p>
+    <w:tbl>
+      <w:tblPr>
+        <w:tblW w:w="0" w:type="auto"/>
+        <w:tblBorders>
+          <w:top w:val="single" w:sz="4" w:space="0" w:color="000000"/>
+          <w:left w:val="single" w:sz="4" w:space="0" w:color="000000"/>
+          <w:bottom w:val="single" w:sz="4" w:space="0" w:color="000000"/>
+          <w:right w:val="single" w:sz="4" w:space="0" w:color="000000"/>
+          <w:insideH w:val="single" w:sz="4" w:space="0" w:color="000000"/>
+          <w:insideV w:val="single" w:sz="4" w:space="0" w:color="000000"/>
+        </w:tblBorders>
+        <w:tblLook w:val="04A0" w:firstRow="1" w:lastRow="0" w:firstColumn="1" w:lastColumn="0" w:noHBand="0" w:noVBand="1"/>
+      </w:tblPr>
+      <w:tblGrid>
+        <w:gridCol w:w="2660"/>
+        <w:gridCol w:w="5984"/>
+      </w:tblGrid>
+      <w:tr>
+        <w:tc>
+          <w:tcPr>
+            <w:tcW w:w="2660" w:type="dxa"/>
+          </w:tcPr>
+          <w:p>
+            <w:pPr>
+              <w:rPr>
+                <w:b/>
+                <w:sz w:val="24"/>
+                <w:szCs w:val="24"/>
+              </w:rPr>
+            </w:pPr>
+            <w:r>
+              <w:rPr>
+                <w:b/>
+                <w:sz w:val="24"/>
+                <w:szCs w:val="24"/>
+              </w:rPr>
+              <w:t xml:space="preserve">Caso de </w:t>
+            </w:r>
+            <w:proofErr w:type="gramStart"/>
+            <w:r>
+              <w:rPr>
+                <w:b/>
+                <w:sz w:val="24"/>
+                <w:szCs w:val="24"/>
+              </w:rPr>
+              <w:t>Uso  1</w:t>
+            </w:r>
+            <w:r>
+              <w:rPr>
+                <w:b/>
+                <w:sz w:val="24"/>
+                <w:szCs w:val="24"/>
+              </w:rPr>
+              <w:t>5</w:t>
+            </w:r>
+            <w:proofErr w:type="gramEnd"/>
+          </w:p>
+        </w:tc>
+        <w:tc>
+          <w:tcPr>
+            <w:tcW w:w="5984" w:type="dxa"/>
+          </w:tcPr>
+          <w:p>
+            <w:pPr>
+              <w:rPr>
+                <w:b/>
+                <w:sz w:val="24"/>
+                <w:szCs w:val="24"/>
+              </w:rPr>
+            </w:pPr>
+            <w:r>
+              <w:rPr>
+                <w:b/>
+                <w:sz w:val="24"/>
+                <w:szCs w:val="24"/>
+              </w:rPr>
+              <w:t>Gerenciar Estabelecimento</w:t>
+            </w:r>
+          </w:p>
+        </w:tc>
+      </w:tr>
+      <w:tr>
+        <w:tc>
+          <w:tcPr>
+            <w:tcW w:w="2660" w:type="dxa"/>
+          </w:tcPr>
+          <w:p>
+            <w:pPr>
+              <w:rPr>
+                <w:sz w:val="24"/>
+                <w:szCs w:val="24"/>
+              </w:rPr>
+            </w:pPr>
+            <w:r>
+              <w:rPr>
+                <w:sz w:val="24"/>
+                <w:szCs w:val="24"/>
+              </w:rPr>
+              <w:t>Objetivo</w:t>
+            </w:r>
+          </w:p>
+        </w:tc>
+        <w:tc>
+          <w:tcPr>
+            <w:tcW w:w="5984" w:type="dxa"/>
+          </w:tcPr>
+          <w:p>
+            <w:pPr>
+              <w:rPr>
+                <w:sz w:val="24"/>
+                <w:szCs w:val="24"/>
+              </w:rPr>
+            </w:pPr>
+            <w:r>
+              <w:rPr>
+                <w:sz w:val="24"/>
+                <w:szCs w:val="24"/>
+              </w:rPr>
+              <w:t>Tem por objetivo cadastrar, editar e excluir Estabelecimentos;</w:t>
+            </w:r>
+          </w:p>
+        </w:tc>
+      </w:tr>
+      <w:tr>
+        <w:tc>
+          <w:tcPr>
+            <w:tcW w:w="2660" w:type="dxa"/>
+          </w:tcPr>
+          <w:p>
+            <w:pPr>
+              <w:rPr>
+                <w:sz w:val="24"/>
+                <w:szCs w:val="24"/>
+              </w:rPr>
+            </w:pPr>
+            <w:r>
+              <w:rPr>
+                <w:sz w:val="24"/>
+                <w:szCs w:val="24"/>
+              </w:rPr>
+              <w:t>Ator</w:t>
+            </w:r>
+          </w:p>
+        </w:tc>
+        <w:tc>
+          <w:tcPr>
+            <w:tcW w:w="5984" w:type="dxa"/>
+          </w:tcPr>
+          <w:p>
+            <w:pPr>
+              <w:rPr>
+                <w:sz w:val="24"/>
+                <w:szCs w:val="24"/>
+              </w:rPr>
+            </w:pPr>
+            <w:r>
+              <w:rPr>
+                <w:sz w:val="24"/>
+                <w:szCs w:val="24"/>
+              </w:rPr>
+              <w:t xml:space="preserve">Administrador </w:t>
+            </w:r>
+          </w:p>
+        </w:tc>
+      </w:tr>
+      <w:tr>
+        <w:tc>
+          <w:tcPr>
+            <w:tcW w:w="2660" w:type="dxa"/>
+          </w:tcPr>
+          <w:p>
+            <w:pPr>
+              <w:rPr>
+                <w:sz w:val="24"/>
+                <w:szCs w:val="24"/>
+              </w:rPr>
+            </w:pPr>
+            <w:r>
+              <w:rPr>
+                <w:sz w:val="24"/>
+                <w:szCs w:val="24"/>
+              </w:rPr>
+              <w:t>Pré-condições</w:t>
+            </w:r>
+          </w:p>
+        </w:tc>
+        <w:tc>
+          <w:tcPr>
+            <w:tcW w:w="5984" w:type="dxa"/>
+          </w:tcPr>
+          <w:p>
+            <w:pPr>
+              <w:rPr>
+                <w:sz w:val="24"/>
+                <w:szCs w:val="24"/>
+              </w:rPr>
+            </w:pPr>
+          </w:p>
+        </w:tc>
+      </w:tr>
+      <w:tr>
+        <w:tc>
+          <w:tcPr>
+            <w:tcW w:w="8644" w:type="dxa"/>
+            <w:gridSpan w:val="2"/>
+          </w:tcPr>
+          <w:p>
+            <w:pPr>
+              <w:rPr>
+                <w:sz w:val="24"/>
+                <w:szCs w:val="24"/>
+              </w:rPr>
+            </w:pPr>
+            <w:r>
+              <w:rPr>
+                <w:sz w:val="24"/>
+                <w:szCs w:val="24"/>
+              </w:rPr>
+              <w:t>Cenário Principal</w:t>
+            </w:r>
+          </w:p>
+          <w:p>
+            <w:pPr>
+              <w:ind w:left="708"/>
+              <w:rPr>
+                <w:sz w:val="24"/>
+                <w:szCs w:val="24"/>
+              </w:rPr>
+            </w:pPr>
+            <w:r>
+              <w:rPr>
+                <w:sz w:val="24"/>
+                <w:szCs w:val="24"/>
+              </w:rPr>
+              <w:t>1. Administrador inicia UC Gerenciar Estabelecimentos;</w:t>
+            </w:r>
+          </w:p>
+          <w:p>
+            <w:pPr>
+              <w:ind w:left="708"/>
+              <w:rPr>
+                <w:sz w:val="24"/>
+                <w:szCs w:val="24"/>
+              </w:rPr>
+            </w:pPr>
+            <w:r>
+              <w:rPr>
+                <w:sz w:val="24"/>
+                <w:szCs w:val="24"/>
+              </w:rPr>
+              <w:t>2. Administrador seleciona um dos serviços disponíveis da UC Gerenciar Estabelecimentos;</w:t>
+            </w:r>
+          </w:p>
+          <w:p>
+            <w:pPr>
+              <w:rPr>
+                <w:sz w:val="24"/>
+                <w:szCs w:val="24"/>
+              </w:rPr>
+            </w:pPr>
+            <w:r>
+              <w:rPr>
+                <w:sz w:val="24"/>
+                <w:szCs w:val="24"/>
+              </w:rPr>
+              <w:t xml:space="preserve">            3. Sistema inicia o serviço selecionado;</w:t>
+            </w:r>
+          </w:p>
+        </w:tc>
+      </w:tr>
+      <w:tr>
+        <w:tc>
+          <w:tcPr>
+            <w:tcW w:w="8644" w:type="dxa"/>
+            <w:gridSpan w:val="2"/>
+          </w:tcPr>
+          <w:p>
+            <w:pPr>
+              <w:rPr>
+                <w:sz w:val="24"/>
+                <w:szCs w:val="24"/>
+                <w:u w:val="single"/>
+              </w:rPr>
+            </w:pPr>
+            <w:r>
+              <w:rPr>
+                <w:sz w:val="24"/>
+                <w:szCs w:val="24"/>
+              </w:rPr>
+              <w:t>Fluxo Alternativo</w:t>
+            </w:r>
+          </w:p>
+          <w:p>
+            <w:pPr>
+              <w:numPr>
+                <w:ilvl w:val="0"/>
+                <w:numId w:val="20"/>
               </w:numPr>
               <w:spacing w:after="200" w:line="240" w:lineRule="auto"/>
               <w:jc w:val="left"/>
@@ -7164,28 +7636,14 @@
                 <w:sz w:val="24"/>
                 <w:szCs w:val="24"/>
               </w:rPr>
-              <w:t>Usuário inicia n</w:t>
-            </w:r>
-            <w:r>
-              <w:rPr>
-                <w:sz w:val="24"/>
-                <w:szCs w:val="24"/>
-              </w:rPr>
-              <w:t>o botão</w:t>
-            </w:r>
-            <w:r>
-              <w:rPr>
-                <w:sz w:val="24"/>
-                <w:szCs w:val="24"/>
-              </w:rPr>
-              <w:t xml:space="preserve"> consultar Produto;</w:t>
+              <w:t>Administrador cancela operação em qualquer um dos passos (1,2 ou 3)</w:t>
             </w:r>
           </w:p>
           <w:p>
             <w:pPr>
               <w:numPr>
                 <w:ilvl w:val="0"/>
-                <w:numId w:val="26"/>
+                <w:numId w:val="19"/>
               </w:numPr>
               <w:spacing w:after="200" w:line="240" w:lineRule="auto"/>
               <w:jc w:val="left"/>
@@ -7199,62 +7657,24 @@
                 <w:sz w:val="24"/>
                 <w:szCs w:val="24"/>
               </w:rPr>
-              <w:t>Sistema exibe Produtos cadastrados;</w:t>
-            </w:r>
-          </w:p>
-        </w:tc>
-      </w:tr>
-      <w:tr>
-        <w:tc>
-          <w:tcPr>
-            <w:tcW w:w="8644" w:type="dxa"/>
-            <w:gridSpan w:val="2"/>
-          </w:tcPr>
-          <w:p>
-            <w:pPr>
-              <w:rPr>
-                <w:sz w:val="24"/>
-                <w:szCs w:val="24"/>
-                <w:u w:val="single"/>
-              </w:rPr>
-            </w:pPr>
-            <w:r>
-              <w:rPr>
-                <w:sz w:val="24"/>
-                <w:szCs w:val="24"/>
-              </w:rPr>
-              <w:t>Fluxo Alternativo</w:t>
-            </w:r>
-          </w:p>
-          <w:p>
-            <w:pPr>
-              <w:rPr>
-                <w:sz w:val="24"/>
-                <w:szCs w:val="24"/>
-              </w:rPr>
-            </w:pPr>
-            <w:r>
-              <w:rPr>
-                <w:sz w:val="24"/>
-                <w:szCs w:val="24"/>
-              </w:rPr>
-              <w:t>A. Usuário cancela operação em qualquer um dos passos (1 ou 2);</w:t>
-            </w:r>
-          </w:p>
-          <w:p>
-            <w:pPr>
-              <w:ind w:left="708"/>
-              <w:rPr>
-                <w:sz w:val="24"/>
-                <w:szCs w:val="24"/>
-              </w:rPr>
-            </w:pPr>
-            <w:r>
-              <w:rPr>
-                <w:sz w:val="24"/>
-                <w:szCs w:val="24"/>
-              </w:rPr>
-              <w:t>1.  Sistema retorna ao modo Cadastro Produto se for necessário adicionar novo Produto.</w:t>
+              <w:lastRenderedPageBreak/>
+              <w:t xml:space="preserve">Sistema retorna ao </w:t>
+            </w:r>
+            <w:proofErr w:type="gramStart"/>
+            <w:r>
+              <w:rPr>
+                <w:sz w:val="24"/>
+                <w:szCs w:val="24"/>
+              </w:rPr>
+              <w:t>modo  Gerenciar</w:t>
+            </w:r>
+            <w:proofErr w:type="gramEnd"/>
+            <w:r>
+              <w:rPr>
+                <w:sz w:val="24"/>
+                <w:szCs w:val="24"/>
+              </w:rPr>
+              <w:t xml:space="preserve"> Estabelecimento.</w:t>
             </w:r>
           </w:p>
         </w:tc>
@@ -7273,7 +7693,6 @@
     </w:p>
     <w:p>
       <w:pPr>
-        <w:ind w:left="0" w:firstLine="0"/>
         <w:rPr>
           <w:b/>
           <w:sz w:val="24"/>
@@ -7286,7 +7705,496 @@
           <w:sz w:val="24"/>
           <w:szCs w:val="24"/>
         </w:rPr>
-        <w:t>CSU15 – Gerenciar Usuário</w:t>
+        <w:t>CSU1</w:t>
+      </w:r>
+      <w:r>
+        <w:rPr>
+          <w:b/>
+          <w:sz w:val="24"/>
+          <w:szCs w:val="24"/>
+        </w:rPr>
+        <w:t>6</w:t>
+      </w:r>
+      <w:proofErr w:type="gramStart"/>
+      <w:r>
+        <w:rPr>
+          <w:b/>
+          <w:sz w:val="24"/>
+          <w:szCs w:val="24"/>
+        </w:rPr>
+        <w:t>–  Criar</w:t>
+      </w:r>
+      <w:proofErr w:type="gramEnd"/>
+      <w:r>
+        <w:rPr>
+          <w:b/>
+          <w:sz w:val="24"/>
+          <w:szCs w:val="24"/>
+        </w:rPr>
+        <w:t xml:space="preserve"> Usuário e Estabelecimento</w:t>
+      </w:r>
+    </w:p>
+    <w:tbl>
+      <w:tblPr>
+        <w:tblW w:w="0" w:type="auto"/>
+        <w:tblBorders>
+          <w:top w:val="single" w:sz="4" w:space="0" w:color="000000"/>
+          <w:left w:val="single" w:sz="4" w:space="0" w:color="000000"/>
+          <w:bottom w:val="single" w:sz="4" w:space="0" w:color="000000"/>
+          <w:right w:val="single" w:sz="4" w:space="0" w:color="000000"/>
+          <w:insideH w:val="single" w:sz="4" w:space="0" w:color="000000"/>
+          <w:insideV w:val="single" w:sz="4" w:space="0" w:color="000000"/>
+        </w:tblBorders>
+        <w:tblLook w:val="04A0" w:firstRow="1" w:lastRow="0" w:firstColumn="1" w:lastColumn="0" w:noHBand="0" w:noVBand="1"/>
+      </w:tblPr>
+      <w:tblGrid>
+        <w:gridCol w:w="2660"/>
+        <w:gridCol w:w="5984"/>
+      </w:tblGrid>
+      <w:tr>
+        <w:tc>
+          <w:tcPr>
+            <w:tcW w:w="2660" w:type="dxa"/>
+          </w:tcPr>
+          <w:p>
+            <w:pPr>
+              <w:rPr>
+                <w:b/>
+                <w:sz w:val="24"/>
+                <w:szCs w:val="24"/>
+              </w:rPr>
+            </w:pPr>
+            <w:r>
+              <w:rPr>
+                <w:b/>
+                <w:sz w:val="24"/>
+                <w:szCs w:val="24"/>
+              </w:rPr>
+              <w:t xml:space="preserve">Caso de </w:t>
+            </w:r>
+            <w:proofErr w:type="gramStart"/>
+            <w:r>
+              <w:rPr>
+                <w:b/>
+                <w:sz w:val="24"/>
+                <w:szCs w:val="24"/>
+              </w:rPr>
+              <w:t>Uso  1</w:t>
+            </w:r>
+            <w:r>
+              <w:rPr>
+                <w:b/>
+                <w:sz w:val="24"/>
+                <w:szCs w:val="24"/>
+              </w:rPr>
+              <w:t>6</w:t>
+            </w:r>
+            <w:proofErr w:type="gramEnd"/>
+          </w:p>
+        </w:tc>
+        <w:tc>
+          <w:tcPr>
+            <w:tcW w:w="5984" w:type="dxa"/>
+          </w:tcPr>
+          <w:p>
+            <w:pPr>
+              <w:rPr>
+                <w:b/>
+                <w:sz w:val="24"/>
+                <w:szCs w:val="24"/>
+              </w:rPr>
+            </w:pPr>
+            <w:r>
+              <w:rPr>
+                <w:b/>
+                <w:sz w:val="24"/>
+                <w:szCs w:val="24"/>
+              </w:rPr>
+              <w:t>Criar Usuário e Estabelecimento</w:t>
+            </w:r>
+          </w:p>
+        </w:tc>
+      </w:tr>
+      <w:tr>
+        <w:tc>
+          <w:tcPr>
+            <w:tcW w:w="2660" w:type="dxa"/>
+          </w:tcPr>
+          <w:p>
+            <w:pPr>
+              <w:rPr>
+                <w:sz w:val="24"/>
+                <w:szCs w:val="24"/>
+              </w:rPr>
+            </w:pPr>
+            <w:r>
+              <w:rPr>
+                <w:sz w:val="24"/>
+                <w:szCs w:val="24"/>
+              </w:rPr>
+              <w:t>Objetivo</w:t>
+            </w:r>
+          </w:p>
+        </w:tc>
+        <w:tc>
+          <w:tcPr>
+            <w:tcW w:w="5984" w:type="dxa"/>
+          </w:tcPr>
+          <w:p>
+            <w:pPr>
+              <w:rPr>
+                <w:sz w:val="24"/>
+                <w:szCs w:val="24"/>
+              </w:rPr>
+            </w:pPr>
+            <w:r>
+              <w:rPr>
+                <w:sz w:val="24"/>
+                <w:szCs w:val="24"/>
+              </w:rPr>
+              <w:t>Tem por objetivo Criar Usuário e Estabelecimento</w:t>
+            </w:r>
+          </w:p>
+        </w:tc>
+      </w:tr>
+      <w:tr>
+        <w:tc>
+          <w:tcPr>
+            <w:tcW w:w="2660" w:type="dxa"/>
+          </w:tcPr>
+          <w:p>
+            <w:pPr>
+              <w:rPr>
+                <w:sz w:val="24"/>
+                <w:szCs w:val="24"/>
+              </w:rPr>
+            </w:pPr>
+            <w:r>
+              <w:rPr>
+                <w:sz w:val="24"/>
+                <w:szCs w:val="24"/>
+              </w:rPr>
+              <w:t>Ator</w:t>
+            </w:r>
+          </w:p>
+        </w:tc>
+        <w:tc>
+          <w:tcPr>
+            <w:tcW w:w="5984" w:type="dxa"/>
+          </w:tcPr>
+          <w:p>
+            <w:pPr>
+              <w:rPr>
+                <w:sz w:val="24"/>
+                <w:szCs w:val="24"/>
+              </w:rPr>
+            </w:pPr>
+            <w:r>
+              <w:rPr>
+                <w:sz w:val="24"/>
+                <w:szCs w:val="24"/>
+              </w:rPr>
+              <w:t xml:space="preserve">Administrador </w:t>
+            </w:r>
+          </w:p>
+        </w:tc>
+      </w:tr>
+      <w:tr>
+        <w:tc>
+          <w:tcPr>
+            <w:tcW w:w="2660" w:type="dxa"/>
+          </w:tcPr>
+          <w:p>
+            <w:pPr>
+              <w:rPr>
+                <w:sz w:val="24"/>
+                <w:szCs w:val="24"/>
+              </w:rPr>
+            </w:pPr>
+            <w:r>
+              <w:rPr>
+                <w:sz w:val="24"/>
+                <w:szCs w:val="24"/>
+              </w:rPr>
+              <w:t>Pré-condições</w:t>
+            </w:r>
+          </w:p>
+        </w:tc>
+        <w:tc>
+          <w:tcPr>
+            <w:tcW w:w="5984" w:type="dxa"/>
+          </w:tcPr>
+          <w:p>
+            <w:pPr>
+              <w:rPr>
+                <w:sz w:val="24"/>
+                <w:szCs w:val="24"/>
+              </w:rPr>
+            </w:pPr>
+          </w:p>
+        </w:tc>
+      </w:tr>
+      <w:tr>
+        <w:tc>
+          <w:tcPr>
+            <w:tcW w:w="8644" w:type="dxa"/>
+            <w:gridSpan w:val="2"/>
+          </w:tcPr>
+          <w:p>
+            <w:pPr>
+              <w:rPr>
+                <w:sz w:val="24"/>
+                <w:szCs w:val="24"/>
+              </w:rPr>
+            </w:pPr>
+            <w:r>
+              <w:rPr>
+                <w:sz w:val="24"/>
+                <w:szCs w:val="24"/>
+              </w:rPr>
+              <w:t>Cenário Principal</w:t>
+            </w:r>
+          </w:p>
+          <w:p>
+            <w:pPr>
+              <w:ind w:left="708"/>
+              <w:rPr>
+                <w:sz w:val="24"/>
+                <w:szCs w:val="24"/>
+              </w:rPr>
+            </w:pPr>
+            <w:r>
+              <w:rPr>
+                <w:sz w:val="24"/>
+                <w:szCs w:val="24"/>
+              </w:rPr>
+              <w:t xml:space="preserve">1. Administrador </w:t>
+            </w:r>
+            <w:r>
+              <w:rPr>
+                <w:sz w:val="24"/>
+                <w:szCs w:val="24"/>
+              </w:rPr>
+              <w:t xml:space="preserve">seleciona </w:t>
+            </w:r>
+            <w:r>
+              <w:rPr>
+                <w:sz w:val="24"/>
+                <w:szCs w:val="24"/>
+              </w:rPr>
+              <w:t>Estabelecimento;</w:t>
+            </w:r>
+          </w:p>
+          <w:p>
+            <w:pPr>
+              <w:ind w:left="708"/>
+              <w:rPr>
+                <w:sz w:val="24"/>
+                <w:szCs w:val="24"/>
+              </w:rPr>
+            </w:pPr>
+            <w:r>
+              <w:rPr>
+                <w:sz w:val="24"/>
+                <w:szCs w:val="24"/>
+              </w:rPr>
+              <w:t>2. Administrador</w:t>
+            </w:r>
+            <w:r>
+              <w:rPr>
+                <w:sz w:val="24"/>
+                <w:szCs w:val="24"/>
+              </w:rPr>
+              <w:t xml:space="preserve"> gerencia as informações</w:t>
+            </w:r>
+            <w:r>
+              <w:rPr>
+                <w:sz w:val="24"/>
+                <w:szCs w:val="24"/>
+              </w:rPr>
+              <w:t>;</w:t>
+            </w:r>
+          </w:p>
+          <w:p>
+            <w:pPr>
+              <w:rPr>
+                <w:sz w:val="24"/>
+                <w:szCs w:val="24"/>
+              </w:rPr>
+            </w:pPr>
+            <w:r>
+              <w:rPr>
+                <w:sz w:val="24"/>
+                <w:szCs w:val="24"/>
+              </w:rPr>
+              <w:t xml:space="preserve">            3. Sistema inicia o serviço selecionado;</w:t>
+            </w:r>
+          </w:p>
+        </w:tc>
+      </w:tr>
+      <w:tr>
+        <w:tc>
+          <w:tcPr>
+            <w:tcW w:w="8644" w:type="dxa"/>
+            <w:gridSpan w:val="2"/>
+          </w:tcPr>
+          <w:p>
+            <w:pPr>
+              <w:rPr>
+                <w:sz w:val="24"/>
+                <w:szCs w:val="24"/>
+                <w:u w:val="single"/>
+              </w:rPr>
+            </w:pPr>
+            <w:r>
+              <w:rPr>
+                <w:sz w:val="24"/>
+                <w:szCs w:val="24"/>
+              </w:rPr>
+              <w:t>Fluxo Alternativo</w:t>
+            </w:r>
+          </w:p>
+          <w:p>
+            <w:pPr>
+              <w:pStyle w:val="PargrafodaLista"/>
+              <w:numPr>
+                <w:ilvl w:val="0"/>
+                <w:numId w:val="19"/>
+              </w:numPr>
+              <w:spacing w:after="200" w:line="240" w:lineRule="auto"/>
+              <w:jc w:val="left"/>
+              <w:rPr>
+                <w:sz w:val="24"/>
+                <w:szCs w:val="24"/>
+              </w:rPr>
+            </w:pPr>
+            <w:r>
+              <w:rPr>
+                <w:sz w:val="24"/>
+                <w:szCs w:val="24"/>
+              </w:rPr>
+              <w:t>Administrador cancela operação em qualquer um dos passos (1,2 ou 3)</w:t>
+            </w:r>
+          </w:p>
+          <w:p>
+            <w:pPr>
+              <w:pStyle w:val="PargrafodaLista"/>
+              <w:numPr>
+                <w:ilvl w:val="0"/>
+                <w:numId w:val="18"/>
+              </w:numPr>
+              <w:spacing w:after="200" w:line="240" w:lineRule="auto"/>
+              <w:jc w:val="left"/>
+              <w:rPr>
+                <w:sz w:val="24"/>
+                <w:szCs w:val="24"/>
+              </w:rPr>
+            </w:pPr>
+            <w:r>
+              <w:rPr>
+                <w:sz w:val="24"/>
+                <w:szCs w:val="24"/>
+              </w:rPr>
+              <w:t xml:space="preserve">Sistema retorna ao </w:t>
+            </w:r>
+            <w:proofErr w:type="spellStart"/>
+            <w:r>
+              <w:rPr>
+                <w:sz w:val="24"/>
+                <w:szCs w:val="24"/>
+              </w:rPr>
+              <w:t>inicio</w:t>
+            </w:r>
+            <w:proofErr w:type="spellEnd"/>
+            <w:r>
+              <w:rPr>
+                <w:sz w:val="24"/>
+                <w:szCs w:val="24"/>
+              </w:rPr>
+              <w:t xml:space="preserve"> de</w:t>
+            </w:r>
+            <w:r>
+              <w:rPr>
+                <w:sz w:val="24"/>
+                <w:szCs w:val="24"/>
+              </w:rPr>
+              <w:t xml:space="preserve"> Gerenciar Usuário ou Estabelecimento.</w:t>
+            </w:r>
+          </w:p>
+        </w:tc>
+      </w:tr>
+    </w:tbl>
+    <w:p>
+      <w:pPr>
+        <w:spacing w:after="0" w:line="259" w:lineRule="auto"/>
+        <w:ind w:left="311" w:right="-241" w:firstLine="0"/>
+        <w:jc w:val="left"/>
+        <w:rPr>
+          <w:sz w:val="24"/>
+          <w:szCs w:val="24"/>
+        </w:rPr>
+      </w:pPr>
+    </w:p>
+    <w:p>
+      <w:pPr>
+        <w:spacing w:after="0" w:line="259" w:lineRule="auto"/>
+        <w:ind w:left="311" w:right="-241" w:firstLine="0"/>
+        <w:jc w:val="left"/>
+        <w:rPr>
+          <w:sz w:val="24"/>
+          <w:szCs w:val="24"/>
+        </w:rPr>
+      </w:pPr>
+    </w:p>
+    <w:p>
+      <w:pPr>
+        <w:rPr>
+          <w:b/>
+          <w:sz w:val="24"/>
+          <w:szCs w:val="24"/>
+        </w:rPr>
+      </w:pPr>
+      <w:r>
+        <w:rPr>
+          <w:b/>
+          <w:sz w:val="24"/>
+          <w:szCs w:val="24"/>
+        </w:rPr>
+        <w:t>CSU1</w:t>
+      </w:r>
+      <w:r>
+        <w:rPr>
+          <w:b/>
+          <w:sz w:val="24"/>
+          <w:szCs w:val="24"/>
+        </w:rPr>
+        <w:t>7</w:t>
+      </w:r>
+      <w:r>
+        <w:rPr>
+          <w:b/>
+          <w:sz w:val="24"/>
+          <w:szCs w:val="24"/>
+        </w:rPr>
+        <w:t xml:space="preserve">– </w:t>
+      </w:r>
+      <w:proofErr w:type="gramStart"/>
+      <w:r>
+        <w:rPr>
+          <w:b/>
+          <w:sz w:val="24"/>
+          <w:szCs w:val="24"/>
+        </w:rPr>
+        <w:t>Editar  Usuário</w:t>
+      </w:r>
+      <w:proofErr w:type="gramEnd"/>
+      <w:r>
+        <w:rPr>
+          <w:b/>
+          <w:sz w:val="24"/>
+          <w:szCs w:val="24"/>
+        </w:rPr>
+        <w:t xml:space="preserve"> e Estabelecimento</w:t>
       </w:r>
     </w:p>
     <w:tbl>
@@ -7325,8 +8233,26 @@
                 <w:sz w:val="24"/>
                 <w:szCs w:val="24"/>
               </w:rPr>
-              <w:t>Caso de Uso 15</w:t>
-            </w:r>
+              <w:t xml:space="preserve">Caso de </w:t>
+            </w:r>
+            <w:proofErr w:type="gramStart"/>
+            <w:r>
+              <w:rPr>
+                <w:b/>
+                <w:sz w:val="24"/>
+                <w:szCs w:val="24"/>
+              </w:rPr>
+              <w:t>Uso  1</w:t>
+            </w:r>
+            <w:r>
+              <w:rPr>
+                <w:b/>
+                <w:sz w:val="24"/>
+                <w:szCs w:val="24"/>
+              </w:rPr>
+              <w:t>7</w:t>
+            </w:r>
+            <w:proofErr w:type="gramEnd"/>
           </w:p>
         </w:tc>
         <w:tc>
@@ -7335,7 +8261,6 @@
           </w:tcPr>
           <w:p>
             <w:pPr>
-              <w:ind w:left="0" w:firstLine="0"/>
               <w:rPr>
                 <w:b/>
                 <w:sz w:val="24"/>
@@ -7348,7 +8273,7 @@
                 <w:sz w:val="24"/>
                 <w:szCs w:val="24"/>
               </w:rPr>
-              <w:t>Gerenciar Usuário</w:t>
+              <w:t>Editar Usuário e Estabelecimento</w:t>
             </w:r>
           </w:p>
         </w:tc>
@@ -7380,18 +8305,17 @@
           </w:tcPr>
           <w:p>
             <w:pPr>
-              <w:ind w:left="0" w:firstLine="0"/>
-              <w:rPr>
-                <w:sz w:val="24"/>
-                <w:szCs w:val="24"/>
-              </w:rPr>
-            </w:pPr>
-            <w:r>
-              <w:rPr>
-                <w:sz w:val="24"/>
-                <w:szCs w:val="24"/>
-              </w:rPr>
-              <w:t>Tem por objetivo cadastrar, editar e excluir Estabelecimentos;</w:t>
+              <w:rPr>
+                <w:sz w:val="24"/>
+                <w:szCs w:val="24"/>
+              </w:rPr>
+            </w:pPr>
+            <w:r>
+              <w:rPr>
+                <w:sz w:val="24"/>
+                <w:szCs w:val="24"/>
+              </w:rPr>
+              <w:t>Tem por objetivo editar usuário e Estabelecimento</w:t>
             </w:r>
           </w:p>
         </w:tc>
@@ -7433,7 +8357,7 @@
                 <w:sz w:val="24"/>
                 <w:szCs w:val="24"/>
               </w:rPr>
-              <w:t>Administrador</w:t>
+              <w:t xml:space="preserve">Administrador </w:t>
             </w:r>
           </w:p>
         </w:tc>
@@ -7475,7 +8399,23 @@
                 <w:sz w:val="24"/>
                 <w:szCs w:val="24"/>
               </w:rPr>
-              <w:t xml:space="preserve">Tem que selecionar o usuário desejado </w:t>
+              <w:t xml:space="preserve">O usuário e </w:t>
+            </w:r>
+            <w:proofErr w:type="gramStart"/>
+            <w:r>
+              <w:rPr>
+                <w:sz w:val="24"/>
+                <w:szCs w:val="24"/>
+              </w:rPr>
+              <w:t>Estabelecimento  tem</w:t>
+            </w:r>
+            <w:proofErr w:type="gramEnd"/>
+            <w:r>
+              <w:rPr>
+                <w:sz w:val="24"/>
+                <w:szCs w:val="24"/>
+              </w:rPr>
+              <w:t xml:space="preserve"> que estar cadastrado</w:t>
             </w:r>
           </w:p>
         </w:tc>
@@ -7505,10 +8445,9 @@
             <w:pPr>
               <w:numPr>
                 <w:ilvl w:val="0"/>
-                <w:numId w:val="13"/>
+                <w:numId w:val="8"/>
               </w:numPr>
-              <w:spacing w:after="200" w:line="360" w:lineRule="auto"/>
-              <w:contextualSpacing/>
+              <w:spacing w:after="200" w:line="240" w:lineRule="auto"/>
               <w:jc w:val="left"/>
               <w:rPr>
                 <w:sz w:val="24"/>
@@ -7520,17 +8459,16 @@
                 <w:sz w:val="24"/>
                 <w:szCs w:val="24"/>
               </w:rPr>
-              <w:t>Administrador seleciona usuário;</w:t>
+              <w:t>Administrador seleciona o usuário cadastrado;</w:t>
             </w:r>
           </w:p>
           <w:p>
             <w:pPr>
               <w:numPr>
                 <w:ilvl w:val="0"/>
-                <w:numId w:val="13"/>
+                <w:numId w:val="8"/>
               </w:numPr>
-              <w:spacing w:after="200" w:line="360" w:lineRule="auto"/>
-              <w:contextualSpacing/>
+              <w:spacing w:after="200" w:line="240" w:lineRule="auto"/>
               <w:jc w:val="left"/>
               <w:rPr>
                 <w:sz w:val="24"/>
@@ -7542,17 +8480,16 @@
                 <w:sz w:val="24"/>
                 <w:szCs w:val="24"/>
               </w:rPr>
-              <w:t>Administrador gerencia as informações desejadas;</w:t>
+              <w:t>Administrador preenche campos de editar cadastro de usuário e;</w:t>
             </w:r>
           </w:p>
           <w:p>
             <w:pPr>
               <w:numPr>
                 <w:ilvl w:val="0"/>
-                <w:numId w:val="13"/>
+                <w:numId w:val="8"/>
               </w:numPr>
-              <w:spacing w:after="200" w:line="360" w:lineRule="auto"/>
-              <w:contextualSpacing/>
+              <w:spacing w:after="200" w:line="240" w:lineRule="auto"/>
               <w:jc w:val="left"/>
               <w:rPr>
                 <w:sz w:val="24"/>
@@ -7565,6 +8502,124 @@
                 <w:szCs w:val="24"/>
               </w:rPr>
               <w:t>Sistema atualiza as informações;</w:t>
+            </w:r>
+          </w:p>
+          <w:p>
+            <w:pPr>
+              <w:numPr>
+                <w:ilvl w:val="0"/>
+                <w:numId w:val="8"/>
+              </w:numPr>
+              <w:spacing w:after="200" w:line="240" w:lineRule="auto"/>
+              <w:jc w:val="left"/>
+              <w:rPr>
+                <w:sz w:val="24"/>
+                <w:szCs w:val="24"/>
+              </w:rPr>
+            </w:pPr>
+            <w:r>
+              <w:rPr>
+                <w:sz w:val="24"/>
+                <w:szCs w:val="24"/>
+              </w:rPr>
+              <w:t>Sistema retorna mensagem de sucesso para alterar cadastro de usuário e.</w:t>
+            </w:r>
+          </w:p>
+        </w:tc>
+      </w:tr>
+      <w:tr>
+        <w:tc>
+          <w:tcPr>
+            <w:tcW w:w="8644" w:type="dxa"/>
+            <w:gridSpan w:val="2"/>
+          </w:tcPr>
+          <w:p>
+            <w:pPr>
+              <w:rPr>
+                <w:sz w:val="24"/>
+                <w:szCs w:val="24"/>
+                <w:u w:val="single"/>
+              </w:rPr>
+            </w:pPr>
+            <w:r>
+              <w:rPr>
+                <w:sz w:val="24"/>
+                <w:szCs w:val="24"/>
+              </w:rPr>
+              <w:t>Fluxo Alternativo</w:t>
+            </w:r>
+          </w:p>
+          <w:p>
+            <w:pPr>
+              <w:rPr>
+                <w:sz w:val="24"/>
+                <w:szCs w:val="24"/>
+              </w:rPr>
+            </w:pPr>
+          </w:p>
+          <w:p>
+            <w:pPr>
+              <w:numPr>
+                <w:ilvl w:val="0"/>
+                <w:numId w:val="9"/>
+              </w:numPr>
+              <w:spacing w:after="200" w:line="240" w:lineRule="auto"/>
+              <w:jc w:val="left"/>
+              <w:rPr>
+                <w:sz w:val="24"/>
+                <w:szCs w:val="24"/>
+              </w:rPr>
+            </w:pPr>
+            <w:r>
+              <w:rPr>
+                <w:sz w:val="24"/>
+                <w:szCs w:val="24"/>
+              </w:rPr>
+              <w:t>Administrador cancela operação em qualquer um dos passos (1,2,3 ou 4)</w:t>
+            </w:r>
+          </w:p>
+          <w:p>
+            <w:pPr>
+              <w:numPr>
+                <w:ilvl w:val="0"/>
+                <w:numId w:val="10"/>
+              </w:numPr>
+              <w:spacing w:after="200" w:line="240" w:lineRule="auto"/>
+              <w:jc w:val="left"/>
+              <w:rPr>
+                <w:sz w:val="24"/>
+                <w:szCs w:val="24"/>
+              </w:rPr>
+            </w:pPr>
+            <w:r>
+              <w:rPr>
+                <w:sz w:val="24"/>
+                <w:szCs w:val="24"/>
+              </w:rPr>
+              <w:t>Sistema retorna ao modo</w:t>
+            </w:r>
+            <w:r>
+              <w:rPr>
+                <w:sz w:val="24"/>
+                <w:szCs w:val="24"/>
+              </w:rPr>
+              <w:t xml:space="preserve"> de </w:t>
+            </w:r>
+            <w:proofErr w:type="spellStart"/>
+            <w:r>
+              <w:rPr>
+                <w:sz w:val="24"/>
+                <w:szCs w:val="24"/>
+              </w:rPr>
+              <w:t>inicio</w:t>
+            </w:r>
+            <w:proofErr w:type="spellEnd"/>
+            <w:r>
+              <w:rPr>
+                <w:sz w:val="24"/>
+                <w:szCs w:val="24"/>
+              </w:rPr>
+              <w:t xml:space="preserve"> Editar Usuário.</w:t>
             </w:r>
           </w:p>
         </w:tc>
@@ -7583,878 +8638,67 @@
     </w:p>
     <w:p>
       <w:pPr>
-        <w:spacing w:after="0" w:line="259" w:lineRule="auto"/>
-        <w:ind w:left="311" w:right="-241" w:firstLine="0"/>
-        <w:jc w:val="left"/>
-        <w:rPr>
-          <w:sz w:val="24"/>
-          <w:szCs w:val="24"/>
-        </w:rPr>
-      </w:pPr>
-    </w:p>
-    <w:p>
-      <w:pPr>
+        <w:ind w:left="0" w:firstLine="0"/>
         <w:rPr>
           <w:b/>
           <w:sz w:val="24"/>
           <w:szCs w:val="24"/>
         </w:rPr>
       </w:pPr>
-      <w:r>
+    </w:p>
+    <w:p>
+      <w:pPr>
+        <w:ind w:left="0" w:firstLine="0"/>
         <w:rPr>
           <w:b/>
           <w:sz w:val="24"/>
           <w:szCs w:val="24"/>
         </w:rPr>
-        <w:t xml:space="preserve">CSU16 </w:t>
-      </w:r>
-      <w:proofErr w:type="gramStart"/>
-      <w:r>
+      </w:pPr>
+    </w:p>
+    <w:p>
+      <w:pPr>
+        <w:ind w:left="0" w:firstLine="0"/>
         <w:rPr>
           <w:b/>
           <w:sz w:val="24"/>
           <w:szCs w:val="24"/>
         </w:rPr>
-        <w:t>–  Gerenciar</w:t>
-      </w:r>
-      <w:proofErr w:type="gramEnd"/>
-      <w:r>
+      </w:pPr>
+    </w:p>
+    <w:p>
+      <w:pPr>
+        <w:ind w:left="0" w:firstLine="0"/>
         <w:rPr>
           <w:b/>
           <w:sz w:val="24"/>
           <w:szCs w:val="24"/>
         </w:rPr>
-        <w:t xml:space="preserve"> Estabelecimento</w:t>
-      </w:r>
-    </w:p>
-    <w:tbl>
-      <w:tblPr>
-        <w:tblW w:w="0" w:type="auto"/>
-        <w:tblBorders>
-          <w:top w:val="single" w:sz="4" w:space="0" w:color="000000"/>
-          <w:left w:val="single" w:sz="4" w:space="0" w:color="000000"/>
-          <w:bottom w:val="single" w:sz="4" w:space="0" w:color="000000"/>
-          <w:right w:val="single" w:sz="4" w:space="0" w:color="000000"/>
-          <w:insideH w:val="single" w:sz="4" w:space="0" w:color="000000"/>
-          <w:insideV w:val="single" w:sz="4" w:space="0" w:color="000000"/>
-        </w:tblBorders>
-        <w:tblLook w:val="04A0" w:firstRow="1" w:lastRow="0" w:firstColumn="1" w:lastColumn="0" w:noHBand="0" w:noVBand="1"/>
-      </w:tblPr>
-      <w:tblGrid>
-        <w:gridCol w:w="2660"/>
-        <w:gridCol w:w="5984"/>
-      </w:tblGrid>
-      <w:tr>
-        <w:tc>
-          <w:tcPr>
-            <w:tcW w:w="2660" w:type="dxa"/>
-          </w:tcPr>
-          <w:p>
-            <w:pPr>
-              <w:rPr>
-                <w:b/>
-                <w:sz w:val="24"/>
-                <w:szCs w:val="24"/>
-              </w:rPr>
-            </w:pPr>
-            <w:r>
-              <w:rPr>
-                <w:b/>
-                <w:sz w:val="24"/>
-                <w:szCs w:val="24"/>
-              </w:rPr>
-              <w:t xml:space="preserve">Caso de </w:t>
-            </w:r>
-            <w:proofErr w:type="gramStart"/>
-            <w:r>
-              <w:rPr>
-                <w:b/>
-                <w:sz w:val="24"/>
-                <w:szCs w:val="24"/>
-              </w:rPr>
-              <w:t>Uso  16</w:t>
-            </w:r>
-            <w:proofErr w:type="gramEnd"/>
-          </w:p>
-        </w:tc>
-        <w:tc>
-          <w:tcPr>
-            <w:tcW w:w="5984" w:type="dxa"/>
-          </w:tcPr>
-          <w:p>
-            <w:pPr>
-              <w:rPr>
-                <w:b/>
-                <w:sz w:val="24"/>
-                <w:szCs w:val="24"/>
-              </w:rPr>
-            </w:pPr>
-            <w:r>
-              <w:rPr>
-                <w:b/>
-                <w:sz w:val="24"/>
-                <w:szCs w:val="24"/>
-              </w:rPr>
-              <w:t>Gerenciar Estabelecimento</w:t>
-            </w:r>
-          </w:p>
-        </w:tc>
-      </w:tr>
-      <w:tr>
-        <w:tc>
-          <w:tcPr>
-            <w:tcW w:w="2660" w:type="dxa"/>
-          </w:tcPr>
-          <w:p>
-            <w:pPr>
-              <w:rPr>
-                <w:sz w:val="24"/>
-                <w:szCs w:val="24"/>
-              </w:rPr>
-            </w:pPr>
-            <w:r>
-              <w:rPr>
-                <w:sz w:val="24"/>
-                <w:szCs w:val="24"/>
-              </w:rPr>
-              <w:t>Objetivo</w:t>
-            </w:r>
-          </w:p>
-        </w:tc>
-        <w:tc>
-          <w:tcPr>
-            <w:tcW w:w="5984" w:type="dxa"/>
-          </w:tcPr>
-          <w:p>
-            <w:pPr>
-              <w:rPr>
-                <w:sz w:val="24"/>
-                <w:szCs w:val="24"/>
-              </w:rPr>
-            </w:pPr>
-            <w:r>
-              <w:rPr>
-                <w:sz w:val="24"/>
-                <w:szCs w:val="24"/>
-              </w:rPr>
-              <w:t>Tem por objetivo cadastrar, editar e excluir Estabelecimentos;</w:t>
-            </w:r>
-          </w:p>
-        </w:tc>
-      </w:tr>
-      <w:tr>
-        <w:tc>
-          <w:tcPr>
-            <w:tcW w:w="2660" w:type="dxa"/>
-          </w:tcPr>
-          <w:p>
-            <w:pPr>
-              <w:rPr>
-                <w:sz w:val="24"/>
-                <w:szCs w:val="24"/>
-              </w:rPr>
-            </w:pPr>
-            <w:r>
-              <w:rPr>
-                <w:sz w:val="24"/>
-                <w:szCs w:val="24"/>
-              </w:rPr>
-              <w:t>Ator</w:t>
-            </w:r>
-          </w:p>
-        </w:tc>
-        <w:tc>
-          <w:tcPr>
-            <w:tcW w:w="5984" w:type="dxa"/>
-          </w:tcPr>
-          <w:p>
-            <w:pPr>
-              <w:rPr>
-                <w:sz w:val="24"/>
-                <w:szCs w:val="24"/>
-              </w:rPr>
-            </w:pPr>
-            <w:r>
-              <w:rPr>
-                <w:sz w:val="24"/>
-                <w:szCs w:val="24"/>
-              </w:rPr>
-              <w:t xml:space="preserve">Administrador </w:t>
-            </w:r>
-          </w:p>
-        </w:tc>
-      </w:tr>
-      <w:tr>
-        <w:tc>
-          <w:tcPr>
-            <w:tcW w:w="2660" w:type="dxa"/>
-          </w:tcPr>
-          <w:p>
-            <w:pPr>
-              <w:rPr>
-                <w:sz w:val="24"/>
-                <w:szCs w:val="24"/>
-              </w:rPr>
-            </w:pPr>
-            <w:r>
-              <w:rPr>
-                <w:sz w:val="24"/>
-                <w:szCs w:val="24"/>
-              </w:rPr>
-              <w:t>Pré-condições</w:t>
-            </w:r>
-          </w:p>
-        </w:tc>
-        <w:tc>
-          <w:tcPr>
-            <w:tcW w:w="5984" w:type="dxa"/>
-          </w:tcPr>
-          <w:p>
-            <w:pPr>
-              <w:rPr>
-                <w:sz w:val="24"/>
-                <w:szCs w:val="24"/>
-              </w:rPr>
-            </w:pPr>
-          </w:p>
-        </w:tc>
-      </w:tr>
-      <w:tr>
-        <w:tc>
-          <w:tcPr>
-            <w:tcW w:w="8644" w:type="dxa"/>
-            <w:gridSpan w:val="2"/>
-          </w:tcPr>
-          <w:p>
-            <w:pPr>
-              <w:rPr>
-                <w:sz w:val="24"/>
-                <w:szCs w:val="24"/>
-              </w:rPr>
-            </w:pPr>
-            <w:r>
-              <w:rPr>
-                <w:sz w:val="24"/>
-                <w:szCs w:val="24"/>
-              </w:rPr>
-              <w:t>Cenário Principal</w:t>
-            </w:r>
-          </w:p>
-          <w:p>
-            <w:pPr>
-              <w:ind w:left="708"/>
-              <w:rPr>
-                <w:sz w:val="24"/>
-                <w:szCs w:val="24"/>
-              </w:rPr>
-            </w:pPr>
-            <w:r>
-              <w:rPr>
-                <w:sz w:val="24"/>
-                <w:szCs w:val="24"/>
-              </w:rPr>
-              <w:t>1. Administrador inicia UC Gerenciar Estabelecimentos;</w:t>
-            </w:r>
-          </w:p>
-          <w:p>
-            <w:pPr>
-              <w:ind w:left="708"/>
-              <w:rPr>
-                <w:sz w:val="24"/>
-                <w:szCs w:val="24"/>
-              </w:rPr>
-            </w:pPr>
-            <w:r>
-              <w:rPr>
-                <w:sz w:val="24"/>
-                <w:szCs w:val="24"/>
-              </w:rPr>
-              <w:t>2. Administrador seleciona um dos serviços disponíveis da UC Gerenciar Estabelecimentos;</w:t>
-            </w:r>
-          </w:p>
-          <w:p>
-            <w:pPr>
-              <w:rPr>
-                <w:sz w:val="24"/>
-                <w:szCs w:val="24"/>
-              </w:rPr>
-            </w:pPr>
-            <w:r>
-              <w:rPr>
-                <w:sz w:val="24"/>
-                <w:szCs w:val="24"/>
-              </w:rPr>
-              <w:t xml:space="preserve">            3. Sistema inicia o serviço selecionado;</w:t>
-            </w:r>
-          </w:p>
-        </w:tc>
-      </w:tr>
-      <w:tr>
-        <w:tc>
-          <w:tcPr>
-            <w:tcW w:w="8644" w:type="dxa"/>
-            <w:gridSpan w:val="2"/>
-          </w:tcPr>
-          <w:p>
-            <w:pPr>
-              <w:rPr>
-                <w:sz w:val="24"/>
-                <w:szCs w:val="24"/>
-                <w:u w:val="single"/>
-              </w:rPr>
-            </w:pPr>
-            <w:r>
-              <w:rPr>
-                <w:sz w:val="24"/>
-                <w:szCs w:val="24"/>
-              </w:rPr>
-              <w:t>Fluxo Alternativo</w:t>
-            </w:r>
-          </w:p>
-          <w:p>
-            <w:pPr>
-              <w:numPr>
-                <w:ilvl w:val="0"/>
-                <w:numId w:val="20"/>
-              </w:numPr>
-              <w:spacing w:after="200" w:line="240" w:lineRule="auto"/>
-              <w:jc w:val="left"/>
-              <w:rPr>
-                <w:sz w:val="24"/>
-                <w:szCs w:val="24"/>
-              </w:rPr>
-            </w:pPr>
-            <w:r>
-              <w:rPr>
-                <w:sz w:val="24"/>
-                <w:szCs w:val="24"/>
-              </w:rPr>
-              <w:t>Administrador cancela operação em qualquer um dos passos (1,2 ou 3)</w:t>
-            </w:r>
-          </w:p>
-          <w:p>
-            <w:pPr>
-              <w:numPr>
-                <w:ilvl w:val="0"/>
-                <w:numId w:val="19"/>
-              </w:numPr>
-              <w:spacing w:after="200" w:line="240" w:lineRule="auto"/>
-              <w:jc w:val="left"/>
-              <w:rPr>
-                <w:sz w:val="24"/>
-                <w:szCs w:val="24"/>
-              </w:rPr>
-            </w:pPr>
-            <w:r>
-              <w:rPr>
-                <w:sz w:val="24"/>
-                <w:szCs w:val="24"/>
-              </w:rPr>
-              <w:t xml:space="preserve">Sistema retorna ao </w:t>
-            </w:r>
-            <w:proofErr w:type="gramStart"/>
-            <w:r>
-              <w:rPr>
-                <w:sz w:val="24"/>
-                <w:szCs w:val="24"/>
-              </w:rPr>
-              <w:t>modo  Gerenciar</w:t>
-            </w:r>
-            <w:proofErr w:type="gramEnd"/>
-            <w:r>
-              <w:rPr>
-                <w:sz w:val="24"/>
-                <w:szCs w:val="24"/>
-              </w:rPr>
-              <w:t xml:space="preserve"> Estabelecimento.</w:t>
-            </w:r>
-          </w:p>
-        </w:tc>
-      </w:tr>
-    </w:tbl>
-    <w:p>
-      <w:pPr>
-        <w:spacing w:after="0" w:line="259" w:lineRule="auto"/>
-        <w:ind w:left="311" w:right="-241" w:firstLine="0"/>
-        <w:jc w:val="left"/>
-        <w:rPr>
-          <w:sz w:val="24"/>
-          <w:szCs w:val="24"/>
-        </w:rPr>
-      </w:pPr>
-    </w:p>
-    <w:p>
-      <w:pPr>
+      </w:pPr>
+      <w:r>
         <w:rPr>
           <w:b/>
           <w:sz w:val="24"/>
           <w:szCs w:val="24"/>
         </w:rPr>
-      </w:pPr>
+        <w:lastRenderedPageBreak/>
+        <w:t>CSU1</w:t>
+      </w:r>
       <w:r>
         <w:rPr>
           <w:b/>
           <w:sz w:val="24"/>
           <w:szCs w:val="24"/>
         </w:rPr>
-        <w:t>CSU17</w:t>
-      </w:r>
-      <w:proofErr w:type="gramStart"/>
+        <w:t>8</w:t>
+      </w:r>
       <w:r>
         <w:rPr>
           <w:b/>
           <w:sz w:val="24"/>
           <w:szCs w:val="24"/>
         </w:rPr>
-        <w:t>–  Criar</w:t>
-      </w:r>
-      <w:proofErr w:type="gramEnd"/>
-      <w:r>
-        <w:rPr>
-          <w:b/>
-          <w:sz w:val="24"/>
-          <w:szCs w:val="24"/>
-        </w:rPr>
-        <w:t xml:space="preserve"> Usuário e Estabelecimento</w:t>
-      </w:r>
-    </w:p>
-    <w:tbl>
-      <w:tblPr>
-        <w:tblW w:w="0" w:type="auto"/>
-        <w:tblBorders>
-          <w:top w:val="single" w:sz="4" w:space="0" w:color="000000"/>
-          <w:left w:val="single" w:sz="4" w:space="0" w:color="000000"/>
-          <w:bottom w:val="single" w:sz="4" w:space="0" w:color="000000"/>
-          <w:right w:val="single" w:sz="4" w:space="0" w:color="000000"/>
-          <w:insideH w:val="single" w:sz="4" w:space="0" w:color="000000"/>
-          <w:insideV w:val="single" w:sz="4" w:space="0" w:color="000000"/>
-        </w:tblBorders>
-        <w:tblLook w:val="04A0" w:firstRow="1" w:lastRow="0" w:firstColumn="1" w:lastColumn="0" w:noHBand="0" w:noVBand="1"/>
-      </w:tblPr>
-      <w:tblGrid>
-        <w:gridCol w:w="2660"/>
-        <w:gridCol w:w="5984"/>
-      </w:tblGrid>
-      <w:tr>
-        <w:tc>
-          <w:tcPr>
-            <w:tcW w:w="2660" w:type="dxa"/>
-          </w:tcPr>
-          <w:p>
-            <w:pPr>
-              <w:rPr>
-                <w:b/>
-                <w:sz w:val="24"/>
-                <w:szCs w:val="24"/>
-              </w:rPr>
-            </w:pPr>
-            <w:r>
-              <w:rPr>
-                <w:b/>
-                <w:sz w:val="24"/>
-                <w:szCs w:val="24"/>
-              </w:rPr>
-              <w:t xml:space="preserve">Caso de </w:t>
-            </w:r>
-            <w:proofErr w:type="gramStart"/>
-            <w:r>
-              <w:rPr>
-                <w:b/>
-                <w:sz w:val="24"/>
-                <w:szCs w:val="24"/>
-              </w:rPr>
-              <w:t>Uso  17</w:t>
-            </w:r>
-            <w:proofErr w:type="gramEnd"/>
-          </w:p>
-        </w:tc>
-        <w:tc>
-          <w:tcPr>
-            <w:tcW w:w="5984" w:type="dxa"/>
-          </w:tcPr>
-          <w:p>
-            <w:pPr>
-              <w:rPr>
-                <w:b/>
-                <w:sz w:val="24"/>
-                <w:szCs w:val="24"/>
-              </w:rPr>
-            </w:pPr>
-            <w:r>
-              <w:rPr>
-                <w:b/>
-                <w:sz w:val="24"/>
-                <w:szCs w:val="24"/>
-              </w:rPr>
-              <w:t>Criar Usuário e Estabelecimento</w:t>
-            </w:r>
-          </w:p>
-        </w:tc>
-      </w:tr>
-      <w:tr>
-        <w:tc>
-          <w:tcPr>
-            <w:tcW w:w="2660" w:type="dxa"/>
-          </w:tcPr>
-          <w:p>
-            <w:pPr>
-              <w:rPr>
-                <w:sz w:val="24"/>
-                <w:szCs w:val="24"/>
-              </w:rPr>
-            </w:pPr>
-            <w:r>
-              <w:rPr>
-                <w:sz w:val="24"/>
-                <w:szCs w:val="24"/>
-              </w:rPr>
-              <w:t>Objetivo</w:t>
-            </w:r>
-          </w:p>
-        </w:tc>
-        <w:tc>
-          <w:tcPr>
-            <w:tcW w:w="5984" w:type="dxa"/>
-          </w:tcPr>
-          <w:p>
-            <w:pPr>
-              <w:rPr>
-                <w:sz w:val="24"/>
-                <w:szCs w:val="24"/>
-              </w:rPr>
-            </w:pPr>
-            <w:r>
-              <w:rPr>
-                <w:sz w:val="24"/>
-                <w:szCs w:val="24"/>
-              </w:rPr>
-              <w:t>Tem por objetivo Criar Usuário e Estabelecimento</w:t>
-            </w:r>
-          </w:p>
-        </w:tc>
-      </w:tr>
-      <w:tr>
-        <w:tc>
-          <w:tcPr>
-            <w:tcW w:w="2660" w:type="dxa"/>
-          </w:tcPr>
-          <w:p>
-            <w:pPr>
-              <w:rPr>
-                <w:sz w:val="24"/>
-                <w:szCs w:val="24"/>
-              </w:rPr>
-            </w:pPr>
-            <w:r>
-              <w:rPr>
-                <w:sz w:val="24"/>
-                <w:szCs w:val="24"/>
-              </w:rPr>
-              <w:t>Ator</w:t>
-            </w:r>
-          </w:p>
-        </w:tc>
-        <w:tc>
-          <w:tcPr>
-            <w:tcW w:w="5984" w:type="dxa"/>
-          </w:tcPr>
-          <w:p>
-            <w:pPr>
-              <w:rPr>
-                <w:sz w:val="24"/>
-                <w:szCs w:val="24"/>
-              </w:rPr>
-            </w:pPr>
-            <w:r>
-              <w:rPr>
-                <w:sz w:val="24"/>
-                <w:szCs w:val="24"/>
-              </w:rPr>
-              <w:t xml:space="preserve">Administrador </w:t>
-            </w:r>
-          </w:p>
-        </w:tc>
-      </w:tr>
-      <w:tr>
-        <w:tc>
-          <w:tcPr>
-            <w:tcW w:w="2660" w:type="dxa"/>
-          </w:tcPr>
-          <w:p>
-            <w:pPr>
-              <w:rPr>
-                <w:sz w:val="24"/>
-                <w:szCs w:val="24"/>
-              </w:rPr>
-            </w:pPr>
-            <w:r>
-              <w:rPr>
-                <w:sz w:val="24"/>
-                <w:szCs w:val="24"/>
-              </w:rPr>
-              <w:t>Pré-condições</w:t>
-            </w:r>
-          </w:p>
-        </w:tc>
-        <w:tc>
-          <w:tcPr>
-            <w:tcW w:w="5984" w:type="dxa"/>
-          </w:tcPr>
-          <w:p>
-            <w:pPr>
-              <w:rPr>
-                <w:sz w:val="24"/>
-                <w:szCs w:val="24"/>
-              </w:rPr>
-            </w:pPr>
-          </w:p>
-        </w:tc>
-      </w:tr>
-      <w:tr>
-        <w:tc>
-          <w:tcPr>
-            <w:tcW w:w="8644" w:type="dxa"/>
-            <w:gridSpan w:val="2"/>
-          </w:tcPr>
-          <w:p>
-            <w:pPr>
-              <w:rPr>
-                <w:sz w:val="24"/>
-                <w:szCs w:val="24"/>
-              </w:rPr>
-            </w:pPr>
-            <w:r>
-              <w:rPr>
-                <w:sz w:val="24"/>
-                <w:szCs w:val="24"/>
-              </w:rPr>
-              <w:t>Cenário Principal</w:t>
-            </w:r>
-          </w:p>
-          <w:p>
-            <w:pPr>
-              <w:ind w:left="708"/>
-              <w:rPr>
-                <w:sz w:val="24"/>
-                <w:szCs w:val="24"/>
-              </w:rPr>
-            </w:pPr>
-            <w:r>
-              <w:rPr>
-                <w:sz w:val="24"/>
-                <w:szCs w:val="24"/>
-              </w:rPr>
-              <w:t xml:space="preserve">1. Administrador </w:t>
-            </w:r>
-            <w:r>
-              <w:rPr>
-                <w:sz w:val="24"/>
-                <w:szCs w:val="24"/>
-              </w:rPr>
-              <w:t xml:space="preserve">seleciona </w:t>
-            </w:r>
-            <w:r>
-              <w:rPr>
-                <w:sz w:val="24"/>
-                <w:szCs w:val="24"/>
-              </w:rPr>
-              <w:t>Estabelecimento;</w:t>
-            </w:r>
-          </w:p>
-          <w:p>
-            <w:pPr>
-              <w:ind w:left="708"/>
-              <w:rPr>
-                <w:sz w:val="24"/>
-                <w:szCs w:val="24"/>
-              </w:rPr>
-            </w:pPr>
-            <w:r>
-              <w:rPr>
-                <w:sz w:val="24"/>
-                <w:szCs w:val="24"/>
-              </w:rPr>
-              <w:t>2. Administrador</w:t>
-            </w:r>
-            <w:r>
-              <w:rPr>
-                <w:sz w:val="24"/>
-                <w:szCs w:val="24"/>
-              </w:rPr>
-              <w:t xml:space="preserve"> gerencia as informações</w:t>
-            </w:r>
-            <w:r>
-              <w:rPr>
-                <w:sz w:val="24"/>
-                <w:szCs w:val="24"/>
-              </w:rPr>
-              <w:t>;</w:t>
-            </w:r>
-          </w:p>
-          <w:p>
-            <w:pPr>
-              <w:rPr>
-                <w:sz w:val="24"/>
-                <w:szCs w:val="24"/>
-              </w:rPr>
-            </w:pPr>
-            <w:r>
-              <w:rPr>
-                <w:sz w:val="24"/>
-                <w:szCs w:val="24"/>
-              </w:rPr>
-              <w:t xml:space="preserve">            3. Sistema inicia o serviço selecionado;</w:t>
-            </w:r>
-          </w:p>
-        </w:tc>
-      </w:tr>
-      <w:tr>
-        <w:tc>
-          <w:tcPr>
-            <w:tcW w:w="8644" w:type="dxa"/>
-            <w:gridSpan w:val="2"/>
-          </w:tcPr>
-          <w:p>
-            <w:pPr>
-              <w:rPr>
-                <w:sz w:val="24"/>
-                <w:szCs w:val="24"/>
-                <w:u w:val="single"/>
-              </w:rPr>
-            </w:pPr>
-            <w:r>
-              <w:rPr>
-                <w:sz w:val="24"/>
-                <w:szCs w:val="24"/>
-              </w:rPr>
-              <w:t>Fluxo Alternativo</w:t>
-            </w:r>
-          </w:p>
-          <w:p>
-            <w:pPr>
-              <w:pStyle w:val="PargrafodaLista"/>
-              <w:numPr>
-                <w:ilvl w:val="0"/>
-                <w:numId w:val="19"/>
-              </w:numPr>
-              <w:spacing w:after="200" w:line="240" w:lineRule="auto"/>
-              <w:jc w:val="left"/>
-              <w:rPr>
-                <w:sz w:val="24"/>
-                <w:szCs w:val="24"/>
-              </w:rPr>
-            </w:pPr>
-            <w:r>
-              <w:rPr>
-                <w:sz w:val="24"/>
-                <w:szCs w:val="24"/>
-              </w:rPr>
-              <w:t>Administrador cancela operação em qualquer um dos passos (1,2 ou 3)</w:t>
-            </w:r>
-          </w:p>
-          <w:p>
-            <w:pPr>
-              <w:pStyle w:val="PargrafodaLista"/>
-              <w:numPr>
-                <w:ilvl w:val="0"/>
-                <w:numId w:val="18"/>
-              </w:numPr>
-              <w:spacing w:after="200" w:line="240" w:lineRule="auto"/>
-              <w:jc w:val="left"/>
-              <w:rPr>
-                <w:sz w:val="24"/>
-                <w:szCs w:val="24"/>
-              </w:rPr>
-            </w:pPr>
-            <w:r>
-              <w:rPr>
-                <w:sz w:val="24"/>
-                <w:szCs w:val="24"/>
-              </w:rPr>
-              <w:t xml:space="preserve">Sistema retorna ao </w:t>
-            </w:r>
-            <w:proofErr w:type="spellStart"/>
-            <w:r>
-              <w:rPr>
-                <w:sz w:val="24"/>
-                <w:szCs w:val="24"/>
-              </w:rPr>
-              <w:t>inicio</w:t>
-            </w:r>
-            <w:proofErr w:type="spellEnd"/>
-            <w:r>
-              <w:rPr>
-                <w:sz w:val="24"/>
-                <w:szCs w:val="24"/>
-              </w:rPr>
-              <w:t xml:space="preserve"> de</w:t>
-            </w:r>
-            <w:r>
-              <w:rPr>
-                <w:sz w:val="24"/>
-                <w:szCs w:val="24"/>
-              </w:rPr>
-              <w:t xml:space="preserve"> Gerenciar Usuário ou Estabelecimento.</w:t>
-            </w:r>
-          </w:p>
-        </w:tc>
-      </w:tr>
-    </w:tbl>
-    <w:p>
-      <w:pPr>
-        <w:spacing w:after="0" w:line="259" w:lineRule="auto"/>
-        <w:ind w:left="311" w:right="-241" w:firstLine="0"/>
-        <w:jc w:val="left"/>
-        <w:rPr>
-          <w:sz w:val="24"/>
-          <w:szCs w:val="24"/>
-        </w:rPr>
-      </w:pPr>
-    </w:p>
-    <w:p>
-      <w:pPr>
-        <w:spacing w:after="0" w:line="259" w:lineRule="auto"/>
-        <w:ind w:left="311" w:right="-241" w:firstLine="0"/>
-        <w:jc w:val="left"/>
-        <w:rPr>
-          <w:sz w:val="24"/>
-          <w:szCs w:val="24"/>
-        </w:rPr>
-      </w:pPr>
-    </w:p>
-    <w:p>
-      <w:pPr>
-        <w:rPr>
-          <w:b/>
-          <w:sz w:val="24"/>
-          <w:szCs w:val="24"/>
-        </w:rPr>
-      </w:pPr>
-      <w:r>
-        <w:rPr>
-          <w:b/>
-          <w:sz w:val="24"/>
-          <w:szCs w:val="24"/>
-        </w:rPr>
-        <w:t xml:space="preserve">CSU18– </w:t>
-      </w:r>
-      <w:proofErr w:type="gramStart"/>
-      <w:r>
-        <w:rPr>
-          <w:b/>
-          <w:sz w:val="24"/>
-          <w:szCs w:val="24"/>
-        </w:rPr>
-        <w:t>Editar  Usuário</w:t>
-      </w:r>
-      <w:proofErr w:type="gramEnd"/>
-      <w:r>
-        <w:rPr>
-          <w:b/>
-          <w:sz w:val="24"/>
-          <w:szCs w:val="24"/>
-        </w:rPr>
-        <w:t xml:space="preserve"> e Estabelecimento</w:t>
+        <w:t xml:space="preserve"> - Consultar Usuário e Estabelecimento</w:t>
       </w:r>
     </w:p>
     <w:tbl>
@@ -8493,18 +8737,16 @@
                 <w:sz w:val="24"/>
                 <w:szCs w:val="24"/>
               </w:rPr>
-              <w:t xml:space="preserve">Caso de </w:t>
-            </w:r>
-            <w:proofErr w:type="gramStart"/>
+              <w:t>Caso de Uso 1</w:t>
+            </w:r>
             <w:r>
               <w:rPr>
                 <w:b/>
                 <w:sz w:val="24"/>
                 <w:szCs w:val="24"/>
               </w:rPr>
-              <w:t>Uso  18</w:t>
-            </w:r>
-            <w:proofErr w:type="gramEnd"/>
+              <w:t>8</w:t>
+            </w:r>
           </w:p>
         </w:tc>
         <w:tc>
@@ -8525,7 +8767,7 @@
                 <w:sz w:val="24"/>
                 <w:szCs w:val="24"/>
               </w:rPr>
-              <w:t>Editar Usuário e Estabelecimento</w:t>
+              <w:t>Escolher forma de pagamento</w:t>
             </w:r>
           </w:p>
         </w:tc>
@@ -8567,7 +8809,7 @@
                 <w:sz w:val="24"/>
                 <w:szCs w:val="24"/>
               </w:rPr>
-              <w:t>Tem por objetivo editar usuário e Estabelecimento</w:t>
+              <w:t xml:space="preserve">Tem por objetivo consultar Usuário ou Estabelecimento </w:t>
             </w:r>
           </w:p>
         </w:tc>
@@ -8609,7 +8851,7 @@
                 <w:sz w:val="24"/>
                 <w:szCs w:val="24"/>
               </w:rPr>
-              <w:t xml:space="preserve">Administrador </w:t>
+              <w:t>Administrador</w:t>
             </w:r>
           </w:p>
         </w:tc>
@@ -8651,23 +8893,7 @@
                 <w:sz w:val="24"/>
                 <w:szCs w:val="24"/>
               </w:rPr>
-              <w:t xml:space="preserve">O usuário e </w:t>
-            </w:r>
-            <w:proofErr w:type="gramStart"/>
-            <w:r>
-              <w:rPr>
-                <w:sz w:val="24"/>
-                <w:szCs w:val="24"/>
-              </w:rPr>
-              <w:t>Estabelecimento  tem</w:t>
-            </w:r>
-            <w:proofErr w:type="gramEnd"/>
-            <w:r>
-              <w:rPr>
-                <w:sz w:val="24"/>
-                <w:szCs w:val="24"/>
-              </w:rPr>
-              <w:t xml:space="preserve"> que estar cadastrado</w:t>
+              <w:t>Usuário e Estabelecimento já cadastrados</w:t>
             </w:r>
           </w:p>
         </w:tc>
@@ -8697,9 +8923,10 @@
             <w:pPr>
               <w:numPr>
                 <w:ilvl w:val="0"/>
-                <w:numId w:val="8"/>
+                <w:numId w:val="14"/>
               </w:numPr>
-              <w:spacing w:after="200" w:line="240" w:lineRule="auto"/>
+              <w:spacing w:after="200" w:line="360" w:lineRule="auto"/>
+              <w:contextualSpacing/>
               <w:jc w:val="left"/>
               <w:rPr>
                 <w:sz w:val="24"/>
@@ -8711,17 +8938,17 @@
                 <w:sz w:val="24"/>
                 <w:szCs w:val="24"/>
               </w:rPr>
-              <w:lastRenderedPageBreak/>
-              <w:t>Administrador seleciona o usuário cadastrado;</w:t>
+              <w:t>Administrador inicia na opção consultar Usuário ou consultar Estabelecimento;</w:t>
             </w:r>
           </w:p>
           <w:p>
             <w:pPr>
               <w:numPr>
                 <w:ilvl w:val="0"/>
-                <w:numId w:val="8"/>
+                <w:numId w:val="14"/>
               </w:numPr>
-              <w:spacing w:after="200" w:line="240" w:lineRule="auto"/>
+              <w:spacing w:after="200" w:line="360" w:lineRule="auto"/>
+              <w:contextualSpacing/>
               <w:jc w:val="left"/>
               <w:rPr>
                 <w:sz w:val="24"/>
@@ -8733,148 +8960,19 @@
                 <w:sz w:val="24"/>
                 <w:szCs w:val="24"/>
               </w:rPr>
-              <w:t>Administrador preenche campos de editar cadastro de usuário e;</w:t>
-            </w:r>
-          </w:p>
-          <w:p>
-            <w:pPr>
-              <w:numPr>
-                <w:ilvl w:val="0"/>
-                <w:numId w:val="8"/>
-              </w:numPr>
-              <w:spacing w:after="200" w:line="240" w:lineRule="auto"/>
+              <w:t>Sistema exibe Usuário ou Estabelecimento já cadastrados;</w:t>
+            </w:r>
+          </w:p>
+          <w:p>
+            <w:pPr>
+              <w:spacing w:after="200" w:line="360" w:lineRule="auto"/>
+              <w:contextualSpacing/>
               <w:jc w:val="left"/>
               <w:rPr>
                 <w:sz w:val="24"/>
                 <w:szCs w:val="24"/>
               </w:rPr>
             </w:pPr>
-            <w:r>
-              <w:rPr>
-                <w:sz w:val="24"/>
-                <w:szCs w:val="24"/>
-              </w:rPr>
-              <w:t>Sistema atualiza as informações;</w:t>
-            </w:r>
-          </w:p>
-          <w:p>
-            <w:pPr>
-              <w:numPr>
-                <w:ilvl w:val="0"/>
-                <w:numId w:val="8"/>
-              </w:numPr>
-              <w:spacing w:after="200" w:line="240" w:lineRule="auto"/>
-              <w:jc w:val="left"/>
-              <w:rPr>
-                <w:sz w:val="24"/>
-                <w:szCs w:val="24"/>
-              </w:rPr>
-            </w:pPr>
-            <w:r>
-              <w:rPr>
-                <w:sz w:val="24"/>
-                <w:szCs w:val="24"/>
-              </w:rPr>
-              <w:t>Sistema retorna mensagem de sucesso para alterar cadastro de usuário e.</w:t>
-            </w:r>
-          </w:p>
-        </w:tc>
-      </w:tr>
-      <w:tr>
-        <w:tc>
-          <w:tcPr>
-            <w:tcW w:w="8644" w:type="dxa"/>
-            <w:gridSpan w:val="2"/>
-          </w:tcPr>
-          <w:p>
-            <w:pPr>
-              <w:rPr>
-                <w:sz w:val="24"/>
-                <w:szCs w:val="24"/>
-                <w:u w:val="single"/>
-              </w:rPr>
-            </w:pPr>
-            <w:r>
-              <w:rPr>
-                <w:sz w:val="24"/>
-                <w:szCs w:val="24"/>
-              </w:rPr>
-              <w:lastRenderedPageBreak/>
-              <w:t>Fluxo Alternativo</w:t>
-            </w:r>
-          </w:p>
-          <w:p>
-            <w:pPr>
-              <w:rPr>
-                <w:sz w:val="24"/>
-                <w:szCs w:val="24"/>
-              </w:rPr>
-            </w:pPr>
-          </w:p>
-          <w:p>
-            <w:pPr>
-              <w:numPr>
-                <w:ilvl w:val="0"/>
-                <w:numId w:val="9"/>
-              </w:numPr>
-              <w:spacing w:after="200" w:line="240" w:lineRule="auto"/>
-              <w:jc w:val="left"/>
-              <w:rPr>
-                <w:sz w:val="24"/>
-                <w:szCs w:val="24"/>
-              </w:rPr>
-            </w:pPr>
-            <w:r>
-              <w:rPr>
-                <w:sz w:val="24"/>
-                <w:szCs w:val="24"/>
-              </w:rPr>
-              <w:t>Administrador cancela operação em qualquer um dos passos (1,2,3 ou 4)</w:t>
-            </w:r>
-          </w:p>
-          <w:p>
-            <w:pPr>
-              <w:numPr>
-                <w:ilvl w:val="0"/>
-                <w:numId w:val="10"/>
-              </w:numPr>
-              <w:spacing w:after="200" w:line="240" w:lineRule="auto"/>
-              <w:jc w:val="left"/>
-              <w:rPr>
-                <w:sz w:val="24"/>
-                <w:szCs w:val="24"/>
-              </w:rPr>
-            </w:pPr>
-            <w:r>
-              <w:rPr>
-                <w:sz w:val="24"/>
-                <w:szCs w:val="24"/>
-              </w:rPr>
-              <w:t>Sistema retorna ao modo</w:t>
-            </w:r>
-            <w:r>
-              <w:rPr>
-                <w:sz w:val="24"/>
-                <w:szCs w:val="24"/>
-              </w:rPr>
-              <w:t xml:space="preserve"> de </w:t>
-            </w:r>
-            <w:proofErr w:type="spellStart"/>
-            <w:r>
-              <w:rPr>
-                <w:sz w:val="24"/>
-                <w:szCs w:val="24"/>
-              </w:rPr>
-              <w:t>inicio</w:t>
-            </w:r>
-            <w:proofErr w:type="spellEnd"/>
-            <w:r>
-              <w:rPr>
-                <w:sz w:val="24"/>
-                <w:szCs w:val="24"/>
-              </w:rPr>
-              <w:t xml:space="preserve"> Editar Usuário.</w:t>
-            </w:r>
           </w:p>
         </w:tc>
       </w:tr>
@@ -8892,7 +8990,17 @@
     </w:p>
     <w:p>
       <w:pPr>
-        <w:ind w:left="0" w:firstLine="0"/>
+        <w:spacing w:after="0" w:line="259" w:lineRule="auto"/>
+        <w:ind w:left="311" w:right="-241" w:firstLine="0"/>
+        <w:jc w:val="left"/>
+        <w:rPr>
+          <w:sz w:val="24"/>
+          <w:szCs w:val="24"/>
+        </w:rPr>
+      </w:pPr>
+    </w:p>
+    <w:p>
+      <w:pPr>
         <w:rPr>
           <w:b/>
           <w:sz w:val="24"/>
@@ -8905,8 +9013,33 @@
           <w:sz w:val="24"/>
           <w:szCs w:val="24"/>
         </w:rPr>
-        <w:t>CSU19 - Consultar Usuário e Estabelecimento</w:t>
-      </w:r>
+        <w:t>CSU</w:t>
+      </w:r>
+      <w:r>
+        <w:rPr>
+          <w:b/>
+          <w:sz w:val="24"/>
+          <w:szCs w:val="24"/>
+        </w:rPr>
+        <w:t>19</w:t>
+      </w:r>
+      <w:r>
+        <w:rPr>
+          <w:b/>
+          <w:sz w:val="24"/>
+          <w:szCs w:val="24"/>
+        </w:rPr>
+        <w:t xml:space="preserve"> – Excluir Usuário e Estabelecimento</w:t>
+      </w:r>
+    </w:p>
+    <w:p>
+      <w:pPr>
+        <w:rPr>
+          <w:b/>
+          <w:sz w:val="24"/>
+          <w:szCs w:val="24"/>
+        </w:rPr>
+      </w:pPr>
     </w:p>
     <w:tbl>
       <w:tblPr>
@@ -8944,8 +9077,26 @@
                 <w:sz w:val="24"/>
                 <w:szCs w:val="24"/>
               </w:rPr>
-              <w:t>Caso de Uso 19</w:t>
-            </w:r>
+              <w:t xml:space="preserve">Caso de </w:t>
+            </w:r>
+            <w:proofErr w:type="gramStart"/>
+            <w:r>
+              <w:rPr>
+                <w:b/>
+                <w:sz w:val="24"/>
+                <w:szCs w:val="24"/>
+              </w:rPr>
+              <w:t xml:space="preserve">Uso  </w:t>
+            </w:r>
+            <w:r>
+              <w:rPr>
+                <w:b/>
+                <w:sz w:val="24"/>
+                <w:szCs w:val="24"/>
+              </w:rPr>
+              <w:t>19</w:t>
+            </w:r>
+            <w:proofErr w:type="gramEnd"/>
           </w:p>
         </w:tc>
         <w:tc>
@@ -8966,332 +9117,6 @@
                 <w:sz w:val="24"/>
                 <w:szCs w:val="24"/>
               </w:rPr>
-              <w:t>Escolher forma de pagamento</w:t>
-            </w:r>
-          </w:p>
-        </w:tc>
-      </w:tr>
-      <w:tr>
-        <w:tc>
-          <w:tcPr>
-            <w:tcW w:w="3085" w:type="dxa"/>
-          </w:tcPr>
-          <w:p>
-            <w:pPr>
-              <w:rPr>
-                <w:sz w:val="24"/>
-                <w:szCs w:val="24"/>
-              </w:rPr>
-            </w:pPr>
-            <w:r>
-              <w:rPr>
-                <w:sz w:val="24"/>
-                <w:szCs w:val="24"/>
-              </w:rPr>
-              <w:t>Objetivo</w:t>
-            </w:r>
-          </w:p>
-        </w:tc>
-        <w:tc>
-          <w:tcPr>
-            <w:tcW w:w="5559" w:type="dxa"/>
-          </w:tcPr>
-          <w:p>
-            <w:pPr>
-              <w:rPr>
-                <w:sz w:val="24"/>
-                <w:szCs w:val="24"/>
-              </w:rPr>
-            </w:pPr>
-            <w:r>
-              <w:rPr>
-                <w:sz w:val="24"/>
-                <w:szCs w:val="24"/>
-              </w:rPr>
-              <w:t xml:space="preserve">Tem por objetivo consultar Usuário ou Estabelecimento </w:t>
-            </w:r>
-          </w:p>
-        </w:tc>
-      </w:tr>
-      <w:tr>
-        <w:tc>
-          <w:tcPr>
-            <w:tcW w:w="3085" w:type="dxa"/>
-          </w:tcPr>
-          <w:p>
-            <w:pPr>
-              <w:rPr>
-                <w:sz w:val="24"/>
-                <w:szCs w:val="24"/>
-              </w:rPr>
-            </w:pPr>
-            <w:r>
-              <w:rPr>
-                <w:sz w:val="24"/>
-                <w:szCs w:val="24"/>
-              </w:rPr>
-              <w:t>Ator</w:t>
-            </w:r>
-          </w:p>
-        </w:tc>
-        <w:tc>
-          <w:tcPr>
-            <w:tcW w:w="5559" w:type="dxa"/>
-          </w:tcPr>
-          <w:p>
-            <w:pPr>
-              <w:rPr>
-                <w:sz w:val="24"/>
-                <w:szCs w:val="24"/>
-              </w:rPr>
-            </w:pPr>
-            <w:r>
-              <w:rPr>
-                <w:sz w:val="24"/>
-                <w:szCs w:val="24"/>
-              </w:rPr>
-              <w:t>Administrador</w:t>
-            </w:r>
-          </w:p>
-        </w:tc>
-      </w:tr>
-      <w:tr>
-        <w:tc>
-          <w:tcPr>
-            <w:tcW w:w="3085" w:type="dxa"/>
-          </w:tcPr>
-          <w:p>
-            <w:pPr>
-              <w:rPr>
-                <w:sz w:val="24"/>
-                <w:szCs w:val="24"/>
-              </w:rPr>
-            </w:pPr>
-            <w:r>
-              <w:rPr>
-                <w:sz w:val="24"/>
-                <w:szCs w:val="24"/>
-              </w:rPr>
-              <w:t>Pré-condições</w:t>
-            </w:r>
-          </w:p>
-        </w:tc>
-        <w:tc>
-          <w:tcPr>
-            <w:tcW w:w="5559" w:type="dxa"/>
-          </w:tcPr>
-          <w:p>
-            <w:pPr>
-              <w:rPr>
-                <w:sz w:val="24"/>
-                <w:szCs w:val="24"/>
-              </w:rPr>
-            </w:pPr>
-            <w:r>
-              <w:rPr>
-                <w:sz w:val="24"/>
-                <w:szCs w:val="24"/>
-              </w:rPr>
-              <w:t>Usuário e Estabelecimento já cadastrados</w:t>
-            </w:r>
-          </w:p>
-        </w:tc>
-      </w:tr>
-      <w:tr>
-        <w:tc>
-          <w:tcPr>
-            <w:tcW w:w="8644" w:type="dxa"/>
-            <w:gridSpan w:val="2"/>
-          </w:tcPr>
-          <w:p>
-            <w:pPr>
-              <w:rPr>
-                <w:sz w:val="24"/>
-                <w:szCs w:val="24"/>
-              </w:rPr>
-            </w:pPr>
-            <w:r>
-              <w:rPr>
-                <w:sz w:val="24"/>
-                <w:szCs w:val="24"/>
-              </w:rPr>
-              <w:t>Cenário Principal</w:t>
-            </w:r>
-          </w:p>
-          <w:p>
-            <w:pPr>
-              <w:numPr>
-                <w:ilvl w:val="0"/>
-                <w:numId w:val="14"/>
-              </w:numPr>
-              <w:spacing w:after="200" w:line="360" w:lineRule="auto"/>
-              <w:contextualSpacing/>
-              <w:jc w:val="left"/>
-              <w:rPr>
-                <w:sz w:val="24"/>
-                <w:szCs w:val="24"/>
-              </w:rPr>
-            </w:pPr>
-            <w:r>
-              <w:rPr>
-                <w:sz w:val="24"/>
-                <w:szCs w:val="24"/>
-              </w:rPr>
-              <w:t>Administrador inicia na opção consultar Usuário ou consultar Estabelecimento;</w:t>
-            </w:r>
-          </w:p>
-          <w:p>
-            <w:pPr>
-              <w:numPr>
-                <w:ilvl w:val="0"/>
-                <w:numId w:val="14"/>
-              </w:numPr>
-              <w:spacing w:after="200" w:line="360" w:lineRule="auto"/>
-              <w:contextualSpacing/>
-              <w:jc w:val="left"/>
-              <w:rPr>
-                <w:sz w:val="24"/>
-                <w:szCs w:val="24"/>
-              </w:rPr>
-            </w:pPr>
-            <w:r>
-              <w:rPr>
-                <w:sz w:val="24"/>
-                <w:szCs w:val="24"/>
-              </w:rPr>
-              <w:t>Sistema exibe Usuário ou Estabelecimento já cadastrados;</w:t>
-            </w:r>
-          </w:p>
-          <w:p>
-            <w:pPr>
-              <w:spacing w:after="200" w:line="360" w:lineRule="auto"/>
-              <w:contextualSpacing/>
-              <w:jc w:val="left"/>
-              <w:rPr>
-                <w:sz w:val="24"/>
-                <w:szCs w:val="24"/>
-              </w:rPr>
-            </w:pPr>
-          </w:p>
-        </w:tc>
-      </w:tr>
-    </w:tbl>
-    <w:p>
-      <w:pPr>
-        <w:spacing w:after="0" w:line="259" w:lineRule="auto"/>
-        <w:ind w:left="311" w:right="-241" w:firstLine="0"/>
-        <w:jc w:val="left"/>
-        <w:rPr>
-          <w:sz w:val="24"/>
-          <w:szCs w:val="24"/>
-        </w:rPr>
-      </w:pPr>
-    </w:p>
-    <w:p>
-      <w:pPr>
-        <w:spacing w:after="0" w:line="259" w:lineRule="auto"/>
-        <w:ind w:left="311" w:right="-241" w:firstLine="0"/>
-        <w:jc w:val="left"/>
-        <w:rPr>
-          <w:sz w:val="24"/>
-          <w:szCs w:val="24"/>
-        </w:rPr>
-      </w:pPr>
-    </w:p>
-    <w:p>
-      <w:pPr>
-        <w:rPr>
-          <w:b/>
-          <w:sz w:val="24"/>
-          <w:szCs w:val="24"/>
-        </w:rPr>
-      </w:pPr>
-      <w:r>
-        <w:rPr>
-          <w:b/>
-          <w:sz w:val="24"/>
-          <w:szCs w:val="24"/>
-        </w:rPr>
-        <w:t>CSU20 – Excluir Usuário e Estabelecimento</w:t>
-      </w:r>
-    </w:p>
-    <w:p>
-      <w:pPr>
-        <w:rPr>
-          <w:b/>
-          <w:sz w:val="24"/>
-          <w:szCs w:val="24"/>
-        </w:rPr>
-      </w:pPr>
-    </w:p>
-    <w:tbl>
-      <w:tblPr>
-        <w:tblW w:w="0" w:type="auto"/>
-        <w:tblBorders>
-          <w:top w:val="single" w:sz="4" w:space="0" w:color="000000"/>
-          <w:left w:val="single" w:sz="4" w:space="0" w:color="000000"/>
-          <w:bottom w:val="single" w:sz="4" w:space="0" w:color="000000"/>
-          <w:right w:val="single" w:sz="4" w:space="0" w:color="000000"/>
-          <w:insideH w:val="single" w:sz="4" w:space="0" w:color="000000"/>
-          <w:insideV w:val="single" w:sz="4" w:space="0" w:color="000000"/>
-        </w:tblBorders>
-        <w:tblLook w:val="04A0" w:firstRow="1" w:lastRow="0" w:firstColumn="1" w:lastColumn="0" w:noHBand="0" w:noVBand="1"/>
-      </w:tblPr>
-      <w:tblGrid>
-        <w:gridCol w:w="3085"/>
-        <w:gridCol w:w="5559"/>
-      </w:tblGrid>
-      <w:tr>
-        <w:tc>
-          <w:tcPr>
-            <w:tcW w:w="3085" w:type="dxa"/>
-          </w:tcPr>
-          <w:p>
-            <w:pPr>
-              <w:rPr>
-                <w:b/>
-                <w:sz w:val="24"/>
-                <w:szCs w:val="24"/>
-              </w:rPr>
-            </w:pPr>
-            <w:r>
-              <w:rPr>
-                <w:b/>
-                <w:sz w:val="24"/>
-                <w:szCs w:val="24"/>
-              </w:rPr>
-              <w:t xml:space="preserve">Caso de </w:t>
-            </w:r>
-            <w:proofErr w:type="gramStart"/>
-            <w:r>
-              <w:rPr>
-                <w:b/>
-                <w:sz w:val="24"/>
-                <w:szCs w:val="24"/>
-              </w:rPr>
-              <w:t>Uso  20</w:t>
-            </w:r>
-            <w:proofErr w:type="gramEnd"/>
-          </w:p>
-        </w:tc>
-        <w:tc>
-          <w:tcPr>
-            <w:tcW w:w="5559" w:type="dxa"/>
-          </w:tcPr>
-          <w:p>
-            <w:pPr>
-              <w:rPr>
-                <w:b/>
-                <w:sz w:val="24"/>
-                <w:szCs w:val="24"/>
-              </w:rPr>
-            </w:pPr>
-            <w:r>
-              <w:rPr>
-                <w:b/>
-                <w:sz w:val="24"/>
-                <w:szCs w:val="24"/>
-              </w:rPr>
               <w:t xml:space="preserve">Excluir Usuário </w:t>
             </w:r>
             <w:r>
@@ -9299,7 +9124,16 @@
                 <w:sz w:val="24"/>
                 <w:szCs w:val="24"/>
               </w:rPr>
-              <w:t>e Estabelecimento.</w:t>
+              <w:t>e Estabelec</w:t>
+            </w:r>
+            <w:bookmarkStart w:id="2" w:name="_GoBack"/>
+            <w:bookmarkEnd w:id="2"/>
+            <w:r>
+              <w:rPr>
+                <w:sz w:val="24"/>
+                <w:szCs w:val="24"/>
+              </w:rPr>
+              <w:t>imento.</w:t>
             </w:r>
           </w:p>
         </w:tc>
@@ -9560,7 +9394,6 @@
                 <w:sz w:val="24"/>
                 <w:szCs w:val="24"/>
               </w:rPr>
-              <w:lastRenderedPageBreak/>
               <w:t>Fluxo Alternativo</w:t>
             </w:r>
           </w:p>
@@ -9612,8 +9445,6 @@
               </w:rPr>
               <w:t>o</w:t>
             </w:r>
-            <w:bookmarkStart w:id="2" w:name="_GoBack"/>
-            <w:bookmarkEnd w:id="2"/>
             <w:r>
               <w:rPr>
                 <w:sz w:val="24"/>

</xml_diff>

<commit_message>
casos de uso enzo exclusao do excluir produtos2
</commit_message>
<xml_diff>
--- a/Documentação projeto integrador.docx
+++ b/Documentação projeto integrador.docx
@@ -1108,10 +1108,10 @@
           <w:szCs w:val="24"/>
         </w:rPr>
         <w:drawing>
-          <wp:inline distT="0" distB="0" distL="0" distR="0" wp14:anchorId="1CCE0689" wp14:editId="694DBC27">
-            <wp:extent cx="5740400" cy="5958205"/>
-            <wp:effectExtent l="0" t="0" r="0" b="4445"/>
-            <wp:docPr id="1" name="Imagem 1"/>
+          <wp:inline distT="0" distB="0" distL="0" distR="0" wp14:anchorId="480C4624" wp14:editId="5EA368D6">
+            <wp:extent cx="5740400" cy="5755005"/>
+            <wp:effectExtent l="0" t="0" r="0" b="0"/>
+            <wp:docPr id="3" name="Imagem 3"/>
             <wp:cNvGraphicFramePr>
               <a:graphicFrameLocks xmlns:a="http://schemas.openxmlformats.org/drawingml/2006/main" noChangeAspect="1"/>
             </wp:cNvGraphicFramePr>
@@ -1131,7 +1131,7 @@
                   <pic:spPr>
                     <a:xfrm>
                       <a:off x="0" y="0"/>
-                      <a:ext cx="5740400" cy="5958205"/>
+                      <a:ext cx="5740400" cy="5755005"/>
                     </a:xfrm>
                     <a:prstGeom prst="rect">
                       <a:avLst/>
@@ -1143,6 +1143,8 @@
           </wp:inline>
         </w:drawing>
       </w:r>
+      <w:bookmarkStart w:id="1" w:name="_GoBack"/>
+      <w:bookmarkEnd w:id="1"/>
     </w:p>
     <w:p>
       <w:pPr>
@@ -1361,30 +1363,30 @@
           <w:sz w:val="24"/>
           <w:szCs w:val="24"/>
         </w:rPr>
+        <w:t xml:space="preserve">CSU07 – </w:t>
+      </w:r>
+      <w:r>
+        <w:rPr>
+          <w:sz w:val="24"/>
+          <w:szCs w:val="24"/>
+        </w:rPr>
+        <w:t>Excluir Produtos</w:t>
+      </w:r>
+    </w:p>
+    <w:p>
+      <w:pPr>
+        <w:ind w:firstLine="708"/>
+        <w:rPr>
+          <w:sz w:val="24"/>
+          <w:szCs w:val="24"/>
+        </w:rPr>
+      </w:pPr>
+      <w:r>
+        <w:rPr>
+          <w:sz w:val="24"/>
+          <w:szCs w:val="24"/>
+        </w:rPr>
         <w:lastRenderedPageBreak/>
-        <w:t xml:space="preserve">CSU07 – </w:t>
-      </w:r>
-      <w:r>
-        <w:rPr>
-          <w:sz w:val="24"/>
-          <w:szCs w:val="24"/>
-        </w:rPr>
-        <w:t>Excluir Produtos</w:t>
-      </w:r>
-    </w:p>
-    <w:p>
-      <w:pPr>
-        <w:ind w:firstLine="708"/>
-        <w:rPr>
-          <w:sz w:val="24"/>
-          <w:szCs w:val="24"/>
-        </w:rPr>
-      </w:pPr>
-      <w:r>
-        <w:rPr>
-          <w:sz w:val="24"/>
-          <w:szCs w:val="24"/>
-        </w:rPr>
         <w:t>CSU0</w:t>
       </w:r>
       <w:r>
@@ -1832,7 +1834,7 @@
           <w:szCs w:val="24"/>
         </w:rPr>
       </w:pPr>
-      <w:bookmarkStart w:id="1" w:name="_Hlk153395265"/>
+      <w:bookmarkStart w:id="2" w:name="_Hlk153395265"/>
       <w:r>
         <w:rPr>
           <w:b/>
@@ -9124,16 +9126,7 @@
                 <w:sz w:val="24"/>
                 <w:szCs w:val="24"/>
               </w:rPr>
-              <w:t>e Estabelec</w:t>
-            </w:r>
-            <w:bookmarkStart w:id="2" w:name="_GoBack"/>
-            <w:bookmarkEnd w:id="2"/>
-            <w:r>
-              <w:rPr>
-                <w:sz w:val="24"/>
-                <w:szCs w:val="24"/>
-              </w:rPr>
-              <w:t>imento.</w:t>
+              <w:t>e Estabelecimento.</w:t>
             </w:r>
           </w:p>
         </w:tc>
@@ -9455,7 +9448,7 @@
           </w:p>
         </w:tc>
       </w:tr>
-      <w:bookmarkEnd w:id="1"/>
+      <w:bookmarkEnd w:id="2"/>
     </w:tbl>
     <w:p>
       <w:pPr>

</xml_diff>

<commit_message>
modelo conceitual e diagrama de classes add na documentação by enzo
</commit_message>
<xml_diff>
--- a/Documentação projeto integrador.docx
+++ b/Documentação projeto integrador.docx
@@ -1024,6 +1024,56 @@
         </w:rPr>
         <w:t>O sistema deve ter um bom suporte para os usuários e estabelecimentos.</w:t>
       </w:r>
+    </w:p>
+    <w:p>
+      <w:pPr>
+        <w:pStyle w:val="Ttulo1"/>
+        <w:ind w:left="0" w:firstLine="0"/>
+        <w:rPr>
+          <w:sz w:val="32"/>
+          <w:szCs w:val="24"/>
+        </w:rPr>
+      </w:pPr>
+    </w:p>
+    <w:p>
+      <w:pPr>
+        <w:pStyle w:val="Ttulo1"/>
+        <w:ind w:left="0" w:firstLine="0"/>
+        <w:rPr>
+          <w:sz w:val="32"/>
+          <w:szCs w:val="24"/>
+        </w:rPr>
+      </w:pPr>
+    </w:p>
+    <w:p>
+      <w:pPr>
+        <w:pStyle w:val="Ttulo1"/>
+        <w:ind w:left="0" w:firstLine="0"/>
+        <w:rPr>
+          <w:sz w:val="32"/>
+          <w:szCs w:val="24"/>
+        </w:rPr>
+      </w:pPr>
+    </w:p>
+    <w:p>
+      <w:pPr>
+        <w:pStyle w:val="Ttulo1"/>
+        <w:ind w:left="0" w:firstLine="0"/>
+        <w:rPr>
+          <w:sz w:val="32"/>
+          <w:szCs w:val="24"/>
+        </w:rPr>
+      </w:pPr>
+    </w:p>
+    <w:p>
+      <w:pPr>
+        <w:pStyle w:val="Ttulo1"/>
+        <w:ind w:left="0" w:firstLine="0"/>
+        <w:rPr>
+          <w:sz w:val="32"/>
+          <w:szCs w:val="24"/>
+        </w:rPr>
+      </w:pPr>
     </w:p>
     <w:p>
       <w:pPr>
@@ -1143,8 +1193,6 @@
           </wp:inline>
         </w:drawing>
       </w:r>
-      <w:bookmarkStart w:id="1" w:name="_GoBack"/>
-      <w:bookmarkEnd w:id="1"/>
     </w:p>
     <w:p>
       <w:pPr>
@@ -1834,7 +1882,7 @@
           <w:szCs w:val="24"/>
         </w:rPr>
       </w:pPr>
-      <w:bookmarkStart w:id="2" w:name="_Hlk153395265"/>
+      <w:bookmarkStart w:id="1" w:name="_Hlk153395265"/>
       <w:r>
         <w:rPr>
           <w:b/>
@@ -9448,41 +9496,176 @@
           </w:p>
         </w:tc>
       </w:tr>
+      <w:bookmarkEnd w:id="1"/>
+    </w:tbl>
+    <w:p>
+      <w:pPr>
+        <w:ind w:left="0" w:firstLine="0"/>
+        <w:rPr>
+          <w:sz w:val="24"/>
+          <w:szCs w:val="24"/>
+        </w:rPr>
+      </w:pPr>
+    </w:p>
+    <w:p>
+      <w:pPr>
+        <w:ind w:left="0" w:firstLine="0"/>
+        <w:rPr>
+          <w:sz w:val="32"/>
+          <w:szCs w:val="32"/>
+        </w:rPr>
+      </w:pPr>
+    </w:p>
+    <w:p>
+      <w:pPr>
+        <w:ind w:left="0" w:firstLine="0"/>
+        <w:rPr>
+          <w:sz w:val="32"/>
+          <w:szCs w:val="32"/>
+        </w:rPr>
+      </w:pPr>
+      <w:r>
+        <w:rPr>
+          <w:sz w:val="32"/>
+          <w:szCs w:val="32"/>
+        </w:rPr>
+        <w:t>Diagrama Conceitual</w:t>
+      </w:r>
+    </w:p>
+    <w:p>
+      <w:pPr>
+        <w:ind w:left="0" w:firstLine="0"/>
+        <w:rPr>
+          <w:sz w:val="32"/>
+          <w:szCs w:val="32"/>
+        </w:rPr>
+      </w:pPr>
+    </w:p>
+    <w:p>
+      <w:pPr>
+        <w:ind w:left="0" w:firstLine="0"/>
+        <w:rPr>
+          <w:sz w:val="32"/>
+          <w:szCs w:val="32"/>
+        </w:rPr>
+      </w:pPr>
+      <w:r>
+        <w:rPr>
+          <w:sz w:val="32"/>
+          <w:szCs w:val="32"/>
+        </w:rPr>
+        <w:lastRenderedPageBreak/>
+        <w:drawing>
+          <wp:inline distT="0" distB="0" distL="0" distR="0" wp14:anchorId="3830126E" wp14:editId="653A986D">
+            <wp:extent cx="5740400" cy="4925695"/>
+            <wp:effectExtent l="0" t="0" r="0" b="8255"/>
+            <wp:docPr id="1" name="Imagem 1"/>
+            <wp:cNvGraphicFramePr>
+              <a:graphicFrameLocks xmlns:a="http://schemas.openxmlformats.org/drawingml/2006/main" noChangeAspect="1"/>
+            </wp:cNvGraphicFramePr>
+            <a:graphic xmlns:a="http://schemas.openxmlformats.org/drawingml/2006/main">
+              <a:graphicData uri="http://schemas.openxmlformats.org/drawingml/2006/picture">
+                <pic:pic xmlns:pic="http://schemas.openxmlformats.org/drawingml/2006/picture">
+                  <pic:nvPicPr>
+                    <pic:cNvPr id="1" name=""/>
+                    <pic:cNvPicPr/>
+                  </pic:nvPicPr>
+                  <pic:blipFill>
+                    <a:blip r:embed="rId6"/>
+                    <a:stretch>
+                      <a:fillRect/>
+                    </a:stretch>
+                  </pic:blipFill>
+                  <pic:spPr>
+                    <a:xfrm>
+                      <a:off x="0" y="0"/>
+                      <a:ext cx="5740400" cy="4925695"/>
+                    </a:xfrm>
+                    <a:prstGeom prst="rect">
+                      <a:avLst/>
+                    </a:prstGeom>
+                  </pic:spPr>
+                </pic:pic>
+              </a:graphicData>
+            </a:graphic>
+          </wp:inline>
+        </w:drawing>
+      </w:r>
+    </w:p>
+    <w:p>
+      <w:pPr>
+        <w:ind w:left="0" w:firstLine="0"/>
+        <w:rPr>
+          <w:sz w:val="32"/>
+          <w:szCs w:val="32"/>
+        </w:rPr>
+      </w:pPr>
+      <w:r>
+        <w:rPr>
+          <w:sz w:val="32"/>
+          <w:szCs w:val="32"/>
+        </w:rPr>
+        <w:t>Diagrama de classes</w:t>
+      </w:r>
+      <w:bookmarkStart w:id="2" w:name="_GoBack"/>
       <w:bookmarkEnd w:id="2"/>
-    </w:tbl>
+    </w:p>
     <w:p>
       <w:pPr>
         <w:ind w:left="0" w:firstLine="0"/>
         <w:rPr>
-          <w:sz w:val="24"/>
-          <w:szCs w:val="24"/>
-        </w:rPr>
-      </w:pPr>
+          <w:sz w:val="32"/>
+          <w:szCs w:val="32"/>
+        </w:rPr>
+      </w:pPr>
+      <w:r>
+        <w:rPr>
+          <w:sz w:val="32"/>
+          <w:szCs w:val="32"/>
+        </w:rPr>
+        <w:drawing>
+          <wp:inline distT="0" distB="0" distL="0" distR="0" wp14:anchorId="160B423C" wp14:editId="48F8B131">
+            <wp:extent cx="5740400" cy="3416300"/>
+            <wp:effectExtent l="0" t="0" r="0" b="0"/>
+            <wp:docPr id="2" name="Imagem 2"/>
+            <wp:cNvGraphicFramePr>
+              <a:graphicFrameLocks xmlns:a="http://schemas.openxmlformats.org/drawingml/2006/main" noChangeAspect="1"/>
+            </wp:cNvGraphicFramePr>
+            <a:graphic xmlns:a="http://schemas.openxmlformats.org/drawingml/2006/main">
+              <a:graphicData uri="http://schemas.openxmlformats.org/drawingml/2006/picture">
+                <pic:pic xmlns:pic="http://schemas.openxmlformats.org/drawingml/2006/picture">
+                  <pic:nvPicPr>
+                    <pic:cNvPr id="1" name=""/>
+                    <pic:cNvPicPr/>
+                  </pic:nvPicPr>
+                  <pic:blipFill>
+                    <a:blip r:embed="rId7"/>
+                    <a:stretch>
+                      <a:fillRect/>
+                    </a:stretch>
+                  </pic:blipFill>
+                  <pic:spPr>
+                    <a:xfrm>
+                      <a:off x="0" y="0"/>
+                      <a:ext cx="5740400" cy="3416300"/>
+                    </a:xfrm>
+                    <a:prstGeom prst="rect">
+                      <a:avLst/>
+                    </a:prstGeom>
+                  </pic:spPr>
+                </pic:pic>
+              </a:graphicData>
+            </a:graphic>
+          </wp:inline>
+        </w:drawing>
+      </w:r>
     </w:p>
     <w:p>
       <w:pPr>
         <w:ind w:left="0" w:firstLine="0"/>
         <w:rPr>
-          <w:sz w:val="24"/>
-          <w:szCs w:val="24"/>
-        </w:rPr>
-      </w:pPr>
-    </w:p>
-    <w:p>
-      <w:pPr>
-        <w:ind w:left="0" w:firstLine="0"/>
-        <w:rPr>
-          <w:sz w:val="24"/>
-          <w:szCs w:val="24"/>
-        </w:rPr>
-      </w:pPr>
-    </w:p>
-    <w:p>
-      <w:pPr>
-        <w:ind w:left="0" w:firstLine="0"/>
-        <w:rPr>
-          <w:sz w:val="24"/>
-          <w:szCs w:val="24"/>
+          <w:sz w:val="32"/>
+          <w:szCs w:val="32"/>
         </w:rPr>
       </w:pPr>
     </w:p>

</xml_diff>

<commit_message>
alterado documentação word brmodelo diagrama classe by enzo e dudu
</commit_message>
<xml_diff>
--- a/Documentação projeto integrador.docx
+++ b/Documentação projeto integrador.docx
@@ -1044,46 +1044,8 @@
           <w:szCs w:val="24"/>
         </w:rPr>
       </w:pPr>
-    </w:p>
-    <w:p>
-      <w:pPr>
-        <w:pStyle w:val="Ttulo1"/>
-        <w:ind w:left="0" w:firstLine="0"/>
-        <w:rPr>
-          <w:sz w:val="32"/>
-          <w:szCs w:val="24"/>
-        </w:rPr>
-      </w:pPr>
-    </w:p>
-    <w:p>
-      <w:pPr>
-        <w:pStyle w:val="Ttulo1"/>
-        <w:ind w:left="0" w:firstLine="0"/>
-        <w:rPr>
-          <w:sz w:val="32"/>
-          <w:szCs w:val="24"/>
-        </w:rPr>
-      </w:pPr>
-    </w:p>
-    <w:p>
-      <w:pPr>
-        <w:pStyle w:val="Ttulo1"/>
-        <w:ind w:left="0" w:firstLine="0"/>
-        <w:rPr>
-          <w:sz w:val="32"/>
-          <w:szCs w:val="24"/>
-        </w:rPr>
-      </w:pPr>
-    </w:p>
-    <w:p>
-      <w:pPr>
-        <w:pStyle w:val="Ttulo1"/>
-        <w:ind w:left="0" w:firstLine="0"/>
-        <w:rPr>
-          <w:sz w:val="32"/>
-          <w:szCs w:val="24"/>
-        </w:rPr>
-      </w:pPr>
+      <w:bookmarkStart w:id="1" w:name="_GoBack"/>
+      <w:bookmarkEnd w:id="1"/>
       <w:r>
         <w:rPr>
           <w:sz w:val="32"/>
@@ -1219,7 +1181,7 @@
     <w:p>
       <w:pPr>
         <w:pStyle w:val="Ttulo3"/>
-        <w:ind w:left="0" w:firstLine="0"/>
+        <w:ind w:left="0" w:firstLine="10"/>
         <w:rPr>
           <w:rFonts w:ascii="Arial" w:eastAsia="Arial" w:hAnsi="Arial" w:cs="Arial"/>
           <w:color w:val="000000"/>
@@ -1882,7 +1844,7 @@
           <w:szCs w:val="24"/>
         </w:rPr>
       </w:pPr>
-      <w:bookmarkStart w:id="1" w:name="_Hlk153395265"/>
+      <w:bookmarkStart w:id="2" w:name="_Hlk153395265"/>
       <w:r>
         <w:rPr>
           <w:b/>
@@ -9496,7 +9458,7 @@
           </w:p>
         </w:tc>
       </w:tr>
-      <w:bookmarkEnd w:id="1"/>
+      <w:bookmarkEnd w:id="2"/>
     </w:tbl>
     <w:p>
       <w:pPr>
@@ -9524,13 +9486,15 @@
           <w:szCs w:val="32"/>
         </w:rPr>
       </w:pPr>
-      <w:r>
+    </w:p>
+    <w:p>
+      <w:pPr>
+        <w:ind w:left="0" w:firstLine="0"/>
         <w:rPr>
           <w:sz w:val="32"/>
           <w:szCs w:val="32"/>
         </w:rPr>
-        <w:t>Diagrama Conceitual</w:t>
-      </w:r>
+      </w:pPr>
     </w:p>
     <w:p>
       <w:pPr>
@@ -9549,17 +9513,93 @@
           <w:szCs w:val="32"/>
         </w:rPr>
       </w:pPr>
-      <w:r>
+    </w:p>
+    <w:p>
+      <w:pPr>
+        <w:ind w:left="0" w:firstLine="0"/>
         <w:rPr>
           <w:sz w:val="32"/>
           <w:szCs w:val="32"/>
         </w:rPr>
-        <w:lastRenderedPageBreak/>
+      </w:pPr>
+    </w:p>
+    <w:p>
+      <w:pPr>
+        <w:ind w:left="0" w:firstLine="0"/>
+        <w:rPr>
+          <w:sz w:val="32"/>
+          <w:szCs w:val="32"/>
+        </w:rPr>
+      </w:pPr>
+    </w:p>
+    <w:p>
+      <w:pPr>
+        <w:ind w:left="0" w:firstLine="0"/>
+        <w:rPr>
+          <w:sz w:val="32"/>
+          <w:szCs w:val="32"/>
+        </w:rPr>
+      </w:pPr>
+    </w:p>
+    <w:p>
+      <w:pPr>
+        <w:ind w:left="0" w:firstLine="0"/>
+        <w:rPr>
+          <w:sz w:val="32"/>
+          <w:szCs w:val="32"/>
+        </w:rPr>
+      </w:pPr>
+      <w:r>
+        <w:rPr>
+          <w:sz w:val="32"/>
+          <w:szCs w:val="32"/>
+        </w:rPr>
+        <w:t xml:space="preserve">                              </w:t>
+      </w:r>
+      <w:r>
+        <w:rPr>
+          <w:sz w:val="32"/>
+          <w:szCs w:val="32"/>
+        </w:rPr>
+        <w:t>Diagrama Conceitual</w:t>
+      </w:r>
+    </w:p>
+    <w:p>
+      <w:pPr>
+        <w:ind w:left="0" w:firstLine="0"/>
+        <w:rPr>
+          <w:sz w:val="32"/>
+          <w:szCs w:val="32"/>
+        </w:rPr>
+      </w:pPr>
+    </w:p>
+    <w:p>
+      <w:pPr>
+        <w:ind w:left="0" w:firstLine="0"/>
+        <w:rPr>
+          <w:sz w:val="32"/>
+          <w:szCs w:val="32"/>
+        </w:rPr>
+      </w:pPr>
+    </w:p>
+    <w:p>
+      <w:pPr>
+        <w:ind w:left="0" w:firstLine="0"/>
+        <w:rPr>
+          <w:sz w:val="32"/>
+          <w:szCs w:val="32"/>
+        </w:rPr>
+      </w:pPr>
+      <w:r>
+        <w:rPr>
+          <w:sz w:val="32"/>
+          <w:szCs w:val="32"/>
+        </w:rPr>
         <w:drawing>
-          <wp:inline distT="0" distB="0" distL="0" distR="0" wp14:anchorId="3830126E" wp14:editId="653A986D">
-            <wp:extent cx="5740400" cy="4925695"/>
-            <wp:effectExtent l="0" t="0" r="0" b="8255"/>
-            <wp:docPr id="1" name="Imagem 1"/>
+          <wp:inline distT="0" distB="0" distL="0" distR="0" wp14:anchorId="43535412" wp14:editId="7540395D">
+            <wp:extent cx="5740400" cy="5541010"/>
+            <wp:effectExtent l="0" t="0" r="0" b="2540"/>
+            <wp:docPr id="4" name="Imagem 4"/>
             <wp:cNvGraphicFramePr>
               <a:graphicFrameLocks xmlns:a="http://schemas.openxmlformats.org/drawingml/2006/main" noChangeAspect="1"/>
             </wp:cNvGraphicFramePr>
@@ -9579,7 +9619,7 @@
                   <pic:spPr>
                     <a:xfrm>
                       <a:off x="0" y="0"/>
-                      <a:ext cx="5740400" cy="4925695"/>
+                      <a:ext cx="5740400" cy="5541010"/>
                     </a:xfrm>
                     <a:prstGeom prst="rect">
                       <a:avLst/>
@@ -9600,15 +9640,15 @@
           <w:szCs w:val="32"/>
         </w:rPr>
       </w:pPr>
-      <w:r>
+    </w:p>
+    <w:p>
+      <w:pPr>
+        <w:ind w:left="0" w:firstLine="0"/>
         <w:rPr>
           <w:sz w:val="32"/>
           <w:szCs w:val="32"/>
         </w:rPr>
-        <w:t>Diagrama de classes</w:t>
-      </w:r>
-      <w:bookmarkStart w:id="2" w:name="_GoBack"/>
-      <w:bookmarkEnd w:id="2"/>
+      </w:pPr>
     </w:p>
     <w:p>
       <w:pPr>
@@ -9618,16 +9658,122 @@
           <w:szCs w:val="32"/>
         </w:rPr>
       </w:pPr>
-      <w:r>
+    </w:p>
+    <w:p>
+      <w:pPr>
+        <w:ind w:left="0" w:firstLine="0"/>
         <w:rPr>
           <w:sz w:val="32"/>
           <w:szCs w:val="32"/>
         </w:rPr>
+      </w:pPr>
+    </w:p>
+    <w:p>
+      <w:pPr>
+        <w:ind w:left="0" w:firstLine="0"/>
+        <w:rPr>
+          <w:sz w:val="32"/>
+          <w:szCs w:val="32"/>
+        </w:rPr>
+      </w:pPr>
+    </w:p>
+    <w:p>
+      <w:pPr>
+        <w:ind w:left="0" w:firstLine="0"/>
+        <w:rPr>
+          <w:sz w:val="32"/>
+          <w:szCs w:val="32"/>
+        </w:rPr>
+      </w:pPr>
+    </w:p>
+    <w:p>
+      <w:pPr>
+        <w:ind w:left="0" w:firstLine="0"/>
+        <w:rPr>
+          <w:sz w:val="32"/>
+          <w:szCs w:val="32"/>
+        </w:rPr>
+      </w:pPr>
+    </w:p>
+    <w:p>
+      <w:pPr>
+        <w:ind w:left="0" w:firstLine="0"/>
+        <w:rPr>
+          <w:sz w:val="32"/>
+          <w:szCs w:val="32"/>
+        </w:rPr>
+      </w:pPr>
+    </w:p>
+    <w:p>
+      <w:pPr>
+        <w:ind w:left="0" w:firstLine="0"/>
+        <w:rPr>
+          <w:sz w:val="32"/>
+          <w:szCs w:val="32"/>
+        </w:rPr>
+      </w:pPr>
+    </w:p>
+    <w:p>
+      <w:pPr>
+        <w:ind w:left="0" w:firstLine="0"/>
+        <w:rPr>
+          <w:sz w:val="32"/>
+          <w:szCs w:val="32"/>
+        </w:rPr>
+      </w:pPr>
+    </w:p>
+    <w:p>
+      <w:pPr>
+        <w:ind w:left="0" w:firstLine="0"/>
+        <w:rPr>
+          <w:sz w:val="32"/>
+          <w:szCs w:val="32"/>
+        </w:rPr>
+      </w:pPr>
+    </w:p>
+    <w:p>
+      <w:pPr>
+        <w:ind w:left="2832" w:firstLine="708"/>
+        <w:rPr>
+          <w:sz w:val="32"/>
+          <w:szCs w:val="32"/>
+        </w:rPr>
+      </w:pPr>
+      <w:r>
+        <w:rPr>
+          <w:sz w:val="32"/>
+          <w:szCs w:val="32"/>
+        </w:rPr>
+        <w:t>Diagrama de classes</w:t>
+      </w:r>
+    </w:p>
+    <w:p>
+      <w:pPr>
+        <w:ind w:left="0" w:firstLine="0"/>
+        <w:rPr>
+          <w:sz w:val="32"/>
+          <w:szCs w:val="32"/>
+        </w:rPr>
+      </w:pPr>
+    </w:p>
+    <w:p>
+      <w:pPr>
+        <w:ind w:left="0" w:firstLine="0"/>
+        <w:rPr>
+          <w:sz w:val="32"/>
+          <w:szCs w:val="32"/>
+        </w:rPr>
+      </w:pPr>
+      <w:r>
+        <w:rPr>
+          <w:sz w:val="32"/>
+          <w:szCs w:val="32"/>
+        </w:rPr>
         <w:drawing>
-          <wp:inline distT="0" distB="0" distL="0" distR="0" wp14:anchorId="160B423C" wp14:editId="48F8B131">
-            <wp:extent cx="5740400" cy="3416300"/>
+          <wp:inline distT="0" distB="0" distL="0" distR="0" wp14:anchorId="08B38D00" wp14:editId="32B86C7A">
+            <wp:extent cx="5740400" cy="3987165"/>
             <wp:effectExtent l="0" t="0" r="0" b="0"/>
-            <wp:docPr id="2" name="Imagem 2"/>
+            <wp:docPr id="1" name="Imagem 1"/>
             <wp:cNvGraphicFramePr>
               <a:graphicFrameLocks xmlns:a="http://schemas.openxmlformats.org/drawingml/2006/main" noChangeAspect="1"/>
             </wp:cNvGraphicFramePr>
@@ -9647,7 +9793,7 @@
                   <pic:spPr>
                     <a:xfrm>
                       <a:off x="0" y="0"/>
-                      <a:ext cx="5740400" cy="3416300"/>
+                      <a:ext cx="5740400" cy="3987165"/>
                     </a:xfrm>
                     <a:prstGeom prst="rect">
                       <a:avLst/>
@@ -9659,15 +9805,6 @@
           </wp:inline>
         </w:drawing>
       </w:r>
-    </w:p>
-    <w:p>
-      <w:pPr>
-        <w:ind w:left="0" w:firstLine="0"/>
-        <w:rPr>
-          <w:sz w:val="32"/>
-          <w:szCs w:val="32"/>
-        </w:rPr>
-      </w:pPr>
     </w:p>
     <w:sectPr>
       <w:pgSz w:w="11920" w:h="16840"/>

</xml_diff>